<commit_message>
Finalizado hasta donde pude :(
</commit_message>
<xml_diff>
--- a/Manual Técnico - USocial.docx
+++ b/Manual Técnico - USocial.docx
@@ -350,526 +350,971 @@
         <w:t xml:space="preserve">GUATEMALA, </w:t>
       </w:r>
       <w:r>
-        <w:t>25</w:t>
-      </w:r>
-      <w:r>
-        <w:t xml:space="preserve"> DE FEBRERO DEL 2,024</w:t>
+        <w:t>2</w:t>
+      </w:r>
+      <w:r>
+        <w:t>7</w:t>
+      </w:r>
+      <w:r>
+        <w:t xml:space="preserve"> DE </w:t>
+      </w:r>
+      <w:r>
+        <w:t>ABRIL</w:t>
+      </w:r>
+      <w:r>
+        <w:t xml:space="preserve"> DEL 2,024</w:t>
       </w:r>
     </w:p>
     <w:p>
       <w:pPr>
         <w:pStyle w:val="Ttulo1"/>
       </w:pPr>
-      <w:bookmarkStart w:id="0" w:name="_k1cgegpfdrrl" w:colFirst="0" w:colLast="0"/>
-      <w:bookmarkEnd w:id="0"/>
+      <w:bookmarkStart w:id="0" w:name="_Toc165147344"/>
       <w:r>
         <w:lastRenderedPageBreak/>
         <w:t>ÍNDICE</w:t>
       </w:r>
-    </w:p>
+      <w:bookmarkEnd w:id="0"/>
+    </w:p>
+    <w:bookmarkStart w:id="1" w:name="_tfvpcm725b67" w:colFirst="0" w:colLast="0" w:displacedByCustomXml="next"/>
+    <w:bookmarkEnd w:id="1" w:displacedByCustomXml="next"/>
     <w:sdt>
       <w:sdtPr>
-        <w:id w:val="-272086879"/>
+        <w:rPr>
+          <w:lang w:val="es-ES"/>
+        </w:rPr>
+        <w:id w:val="-1726515824"/>
         <w:docPartObj>
           <w:docPartGallery w:val="Table of Contents"/>
           <w:docPartUnique/>
         </w:docPartObj>
       </w:sdtPr>
+      <w:sdtEndPr>
+        <w:rPr>
+          <w:rFonts w:ascii="Times New Roman" w:eastAsia="Times New Roman" w:hAnsi="Times New Roman" w:cs="Times New Roman"/>
+          <w:b/>
+          <w:bCs/>
+          <w:color w:val="auto"/>
+          <w:sz w:val="28"/>
+          <w:szCs w:val="28"/>
+        </w:rPr>
+      </w:sdtEndPr>
       <w:sdtContent>
         <w:p>
           <w:pPr>
-            <w:widowControl w:val="0"/>
+            <w:pStyle w:val="TtuloTDC"/>
+          </w:pPr>
+        </w:p>
+        <w:p>
+          <w:pPr>
+            <w:pStyle w:val="TDC1"/>
             <w:tabs>
-              <w:tab w:val="right" w:pos="12000"/>
+              <w:tab w:val="right" w:leader="dot" w:pos="9016"/>
             </w:tabs>
-            <w:spacing w:before="60" w:line="360" w:lineRule="auto"/>
-            <w:jc w:val="left"/>
             <w:rPr>
-              <w:b/>
-              <w:color w:val="000000"/>
+              <w:rFonts w:asciiTheme="minorHAnsi" w:eastAsiaTheme="minorEastAsia" w:hAnsiTheme="minorHAnsi" w:cstheme="minorBidi"/>
+              <w:noProof/>
+              <w:kern w:val="2"/>
+              <w:sz w:val="24"/>
+              <w:szCs w:val="24"/>
+              <w:lang w:val="es-GT"/>
+              <w14:ligatures w14:val="standardContextual"/>
             </w:rPr>
           </w:pPr>
           <w:r>
             <w:fldChar w:fldCharType="begin"/>
           </w:r>
           <w:r>
-            <w:instrText xml:space="preserve"> TOC \h \u \z \t "Heading 1,1,Heading 2,2,Heading 3,3,Heading 4,4,Heading 5,5,Heading 6,6,"</w:instrText>
+            <w:instrText xml:space="preserve"> TOC \o "1-3" \h \z \u </w:instrText>
           </w:r>
           <w:r>
             <w:fldChar w:fldCharType="separate"/>
           </w:r>
-          <w:hyperlink w:anchor="_k1cgegpfdrrl">
-            <w:r>
-              <w:rPr>
-                <w:b/>
-                <w:color w:val="000000"/>
+          <w:hyperlink w:anchor="_Toc165147344" w:history="1">
+            <w:r>
+              <w:rPr>
+                <w:rStyle w:val="Hipervnculo"/>
+                <w:noProof/>
               </w:rPr>
               <w:t>ÍNDICE</w:t>
             </w:r>
             <w:r>
               <w:rPr>
-                <w:b/>
-                <w:color w:val="000000"/>
+                <w:noProof/>
+                <w:webHidden/>
               </w:rPr>
               <w:tab/>
+            </w:r>
+            <w:r>
+              <w:rPr>
+                <w:noProof/>
+                <w:webHidden/>
+              </w:rPr>
+              <w:fldChar w:fldCharType="begin"/>
+            </w:r>
+            <w:r>
+              <w:rPr>
+                <w:noProof/>
+                <w:webHidden/>
+              </w:rPr>
+              <w:instrText xml:space="preserve"> PAGEREF _Toc165147344 \h </w:instrText>
+            </w:r>
+            <w:r>
+              <w:rPr>
+                <w:noProof/>
+                <w:webHidden/>
+              </w:rPr>
+            </w:r>
+            <w:r>
+              <w:rPr>
+                <w:noProof/>
+                <w:webHidden/>
+              </w:rPr>
+              <w:fldChar w:fldCharType="separate"/>
+            </w:r>
+            <w:r>
+              <w:rPr>
+                <w:noProof/>
+                <w:webHidden/>
+              </w:rPr>
               <w:t>1</w:t>
+            </w:r>
+            <w:r>
+              <w:rPr>
+                <w:noProof/>
+                <w:webHidden/>
+              </w:rPr>
+              <w:fldChar w:fldCharType="end"/>
             </w:r>
           </w:hyperlink>
         </w:p>
         <w:p>
           <w:pPr>
-            <w:widowControl w:val="0"/>
+            <w:pStyle w:val="TDC1"/>
             <w:tabs>
-              <w:tab w:val="right" w:pos="12000"/>
+              <w:tab w:val="right" w:leader="dot" w:pos="9016"/>
             </w:tabs>
-            <w:spacing w:before="60" w:line="360" w:lineRule="auto"/>
-            <w:jc w:val="left"/>
             <w:rPr>
-              <w:b/>
-              <w:color w:val="000000"/>
+              <w:rFonts w:asciiTheme="minorHAnsi" w:eastAsiaTheme="minorEastAsia" w:hAnsiTheme="minorHAnsi" w:cstheme="minorBidi"/>
+              <w:noProof/>
+              <w:kern w:val="2"/>
+              <w:sz w:val="24"/>
+              <w:szCs w:val="24"/>
+              <w:lang w:val="es-GT"/>
+              <w14:ligatures w14:val="standardContextual"/>
             </w:rPr>
           </w:pPr>
-          <w:hyperlink w:anchor="_574nc6ehlpl">
-            <w:r>
-              <w:rPr>
-                <w:b/>
-                <w:color w:val="000000"/>
+          <w:hyperlink w:anchor="_Toc165147345" w:history="1">
+            <w:r>
+              <w:rPr>
+                <w:rStyle w:val="Hipervnculo"/>
+                <w:noProof/>
               </w:rPr>
               <w:t>INTRODUCCIÓN</w:t>
             </w:r>
             <w:r>
               <w:rPr>
-                <w:b/>
-                <w:color w:val="000000"/>
+                <w:noProof/>
+                <w:webHidden/>
               </w:rPr>
               <w:tab/>
-              <w:t>1</w:t>
+            </w:r>
+            <w:r>
+              <w:rPr>
+                <w:noProof/>
+                <w:webHidden/>
+              </w:rPr>
+              <w:fldChar w:fldCharType="begin"/>
+            </w:r>
+            <w:r>
+              <w:rPr>
+                <w:noProof/>
+                <w:webHidden/>
+              </w:rPr>
+              <w:instrText xml:space="preserve"> PAGEREF _Toc165147345 \h </w:instrText>
+            </w:r>
+            <w:r>
+              <w:rPr>
+                <w:noProof/>
+                <w:webHidden/>
+              </w:rPr>
+            </w:r>
+            <w:r>
+              <w:rPr>
+                <w:noProof/>
+                <w:webHidden/>
+              </w:rPr>
+              <w:fldChar w:fldCharType="separate"/>
+            </w:r>
+            <w:r>
+              <w:rPr>
+                <w:noProof/>
+                <w:webHidden/>
+              </w:rPr>
+              <w:t>2</w:t>
+            </w:r>
+            <w:r>
+              <w:rPr>
+                <w:noProof/>
+                <w:webHidden/>
+              </w:rPr>
+              <w:fldChar w:fldCharType="end"/>
             </w:r>
           </w:hyperlink>
         </w:p>
         <w:p>
           <w:pPr>
-            <w:widowControl w:val="0"/>
+            <w:pStyle w:val="TDC1"/>
             <w:tabs>
-              <w:tab w:val="right" w:pos="12000"/>
+              <w:tab w:val="right" w:leader="dot" w:pos="9016"/>
             </w:tabs>
-            <w:spacing w:before="60" w:line="360" w:lineRule="auto"/>
-            <w:jc w:val="left"/>
             <w:rPr>
-              <w:b/>
-              <w:color w:val="000000"/>
+              <w:rFonts w:asciiTheme="minorHAnsi" w:eastAsiaTheme="minorEastAsia" w:hAnsiTheme="minorHAnsi" w:cstheme="minorBidi"/>
+              <w:noProof/>
+              <w:kern w:val="2"/>
+              <w:sz w:val="24"/>
+              <w:szCs w:val="24"/>
+              <w:lang w:val="es-GT"/>
+              <w14:ligatures w14:val="standardContextual"/>
             </w:rPr>
           </w:pPr>
-          <w:hyperlink w:anchor="_3bsxbi49eln7">
-            <w:r>
-              <w:rPr>
-                <w:b/>
-                <w:color w:val="000000"/>
+          <w:hyperlink w:anchor="_Toc165147346" w:history="1">
+            <w:r>
+              <w:rPr>
+                <w:rStyle w:val="Hipervnculo"/>
+                <w:noProof/>
               </w:rPr>
               <w:t>OBJETIVOS</w:t>
             </w:r>
             <w:r>
               <w:rPr>
-                <w:b/>
-                <w:color w:val="000000"/>
+                <w:noProof/>
+                <w:webHidden/>
               </w:rPr>
               <w:tab/>
-              <w:t>1</w:t>
+            </w:r>
+            <w:r>
+              <w:rPr>
+                <w:noProof/>
+                <w:webHidden/>
+              </w:rPr>
+              <w:fldChar w:fldCharType="begin"/>
+            </w:r>
+            <w:r>
+              <w:rPr>
+                <w:noProof/>
+                <w:webHidden/>
+              </w:rPr>
+              <w:instrText xml:space="preserve"> PAGEREF _Toc165147346 \h </w:instrText>
+            </w:r>
+            <w:r>
+              <w:rPr>
+                <w:noProof/>
+                <w:webHidden/>
+              </w:rPr>
+            </w:r>
+            <w:r>
+              <w:rPr>
+                <w:noProof/>
+                <w:webHidden/>
+              </w:rPr>
+              <w:fldChar w:fldCharType="separate"/>
+            </w:r>
+            <w:r>
+              <w:rPr>
+                <w:noProof/>
+                <w:webHidden/>
+              </w:rPr>
+              <w:t>2</w:t>
+            </w:r>
+            <w:r>
+              <w:rPr>
+                <w:noProof/>
+                <w:webHidden/>
+              </w:rPr>
+              <w:fldChar w:fldCharType="end"/>
             </w:r>
           </w:hyperlink>
         </w:p>
         <w:p>
           <w:pPr>
-            <w:widowControl w:val="0"/>
+            <w:pStyle w:val="TDC2"/>
             <w:tabs>
-              <w:tab w:val="right" w:pos="12000"/>
+              <w:tab w:val="left" w:pos="960"/>
+              <w:tab w:val="right" w:leader="dot" w:pos="9016"/>
             </w:tabs>
-            <w:spacing w:before="60" w:line="360" w:lineRule="auto"/>
-            <w:ind w:left="360"/>
-            <w:jc w:val="left"/>
             <w:rPr>
-              <w:color w:val="000000"/>
+              <w:rFonts w:asciiTheme="minorHAnsi" w:eastAsiaTheme="minorEastAsia" w:hAnsiTheme="minorHAnsi" w:cstheme="minorBidi"/>
+              <w:noProof/>
+              <w:kern w:val="2"/>
+              <w:sz w:val="24"/>
+              <w:szCs w:val="24"/>
+              <w:lang w:val="es-GT"/>
+              <w14:ligatures w14:val="standardContextual"/>
             </w:rPr>
           </w:pPr>
-          <w:hyperlink w:anchor="_38w1k6cukb5i">
-            <w:r>
-              <w:rPr>
-                <w:color w:val="000000"/>
-              </w:rPr>
-              <w:t>1. GENERAL</w:t>
-            </w:r>
-            <w:r>
-              <w:rPr>
-                <w:color w:val="000000"/>
+          <w:hyperlink w:anchor="_Toc165147347" w:history="1">
+            <w:r>
+              <w:rPr>
+                <w:rStyle w:val="Hipervnculo"/>
+                <w:noProof/>
+              </w:rPr>
+              <w:t>1.</w:t>
+            </w:r>
+            <w:r>
+              <w:rPr>
+                <w:rFonts w:asciiTheme="minorHAnsi" w:eastAsiaTheme="minorEastAsia" w:hAnsiTheme="minorHAnsi" w:cstheme="minorBidi"/>
+                <w:noProof/>
+                <w:kern w:val="2"/>
+                <w:sz w:val="24"/>
+                <w:szCs w:val="24"/>
+                <w:lang w:val="es-GT"/>
+                <w14:ligatures w14:val="standardContextual"/>
               </w:rPr>
               <w:tab/>
-              <w:t>1</w:t>
+            </w:r>
+            <w:r>
+              <w:rPr>
+                <w:rStyle w:val="Hipervnculo"/>
+                <w:noProof/>
+              </w:rPr>
+              <w:t>GENERAL</w:t>
+            </w:r>
+            <w:r>
+              <w:rPr>
+                <w:noProof/>
+                <w:webHidden/>
+              </w:rPr>
+              <w:tab/>
+            </w:r>
+            <w:r>
+              <w:rPr>
+                <w:noProof/>
+                <w:webHidden/>
+              </w:rPr>
+              <w:fldChar w:fldCharType="begin"/>
+            </w:r>
+            <w:r>
+              <w:rPr>
+                <w:noProof/>
+                <w:webHidden/>
+              </w:rPr>
+              <w:instrText xml:space="preserve"> PAGEREF _Toc165147347 \h </w:instrText>
+            </w:r>
+            <w:r>
+              <w:rPr>
+                <w:noProof/>
+                <w:webHidden/>
+              </w:rPr>
+            </w:r>
+            <w:r>
+              <w:rPr>
+                <w:noProof/>
+                <w:webHidden/>
+              </w:rPr>
+              <w:fldChar w:fldCharType="separate"/>
+            </w:r>
+            <w:r>
+              <w:rPr>
+                <w:noProof/>
+                <w:webHidden/>
+              </w:rPr>
+              <w:t>2</w:t>
+            </w:r>
+            <w:r>
+              <w:rPr>
+                <w:noProof/>
+                <w:webHidden/>
+              </w:rPr>
+              <w:fldChar w:fldCharType="end"/>
             </w:r>
           </w:hyperlink>
         </w:p>
         <w:p>
           <w:pPr>
-            <w:widowControl w:val="0"/>
+            <w:pStyle w:val="TDC2"/>
             <w:tabs>
-              <w:tab w:val="right" w:pos="12000"/>
+              <w:tab w:val="left" w:pos="960"/>
+              <w:tab w:val="right" w:leader="dot" w:pos="9016"/>
             </w:tabs>
-            <w:spacing w:before="60" w:line="360" w:lineRule="auto"/>
-            <w:ind w:left="360"/>
-            <w:jc w:val="left"/>
             <w:rPr>
-              <w:color w:val="000000"/>
+              <w:rFonts w:asciiTheme="minorHAnsi" w:eastAsiaTheme="minorEastAsia" w:hAnsiTheme="minorHAnsi" w:cstheme="minorBidi"/>
+              <w:noProof/>
+              <w:kern w:val="2"/>
+              <w:sz w:val="24"/>
+              <w:szCs w:val="24"/>
+              <w:lang w:val="es-GT"/>
+              <w14:ligatures w14:val="standardContextual"/>
             </w:rPr>
           </w:pPr>
-          <w:hyperlink w:anchor="_poh928tpbmga">
-            <w:r>
-              <w:rPr>
-                <w:color w:val="000000"/>
-              </w:rPr>
-              <w:t>2. ESPECÍFICOS</w:t>
-            </w:r>
-            <w:r>
-              <w:rPr>
-                <w:color w:val="000000"/>
+          <w:hyperlink w:anchor="_Toc165147348" w:history="1">
+            <w:r>
+              <w:rPr>
+                <w:rStyle w:val="Hipervnculo"/>
+                <w:noProof/>
+              </w:rPr>
+              <w:t>2.</w:t>
+            </w:r>
+            <w:r>
+              <w:rPr>
+                <w:rFonts w:asciiTheme="minorHAnsi" w:eastAsiaTheme="minorEastAsia" w:hAnsiTheme="minorHAnsi" w:cstheme="minorBidi"/>
+                <w:noProof/>
+                <w:kern w:val="2"/>
+                <w:sz w:val="24"/>
+                <w:szCs w:val="24"/>
+                <w:lang w:val="es-GT"/>
+                <w14:ligatures w14:val="standardContextual"/>
               </w:rPr>
               <w:tab/>
-              <w:t>1</w:t>
+            </w:r>
+            <w:r>
+              <w:rPr>
+                <w:rStyle w:val="Hipervnculo"/>
+                <w:noProof/>
+              </w:rPr>
+              <w:t>ESPECÍFICOS</w:t>
+            </w:r>
+            <w:r>
+              <w:rPr>
+                <w:noProof/>
+                <w:webHidden/>
+              </w:rPr>
+              <w:tab/>
+            </w:r>
+            <w:r>
+              <w:rPr>
+                <w:noProof/>
+                <w:webHidden/>
+              </w:rPr>
+              <w:fldChar w:fldCharType="begin"/>
+            </w:r>
+            <w:r>
+              <w:rPr>
+                <w:noProof/>
+                <w:webHidden/>
+              </w:rPr>
+              <w:instrText xml:space="preserve"> PAGEREF _Toc165147348 \h </w:instrText>
+            </w:r>
+            <w:r>
+              <w:rPr>
+                <w:noProof/>
+                <w:webHidden/>
+              </w:rPr>
+            </w:r>
+            <w:r>
+              <w:rPr>
+                <w:noProof/>
+                <w:webHidden/>
+              </w:rPr>
+              <w:fldChar w:fldCharType="separate"/>
+            </w:r>
+            <w:r>
+              <w:rPr>
+                <w:noProof/>
+                <w:webHidden/>
+              </w:rPr>
+              <w:t>2</w:t>
+            </w:r>
+            <w:r>
+              <w:rPr>
+                <w:noProof/>
+                <w:webHidden/>
+              </w:rPr>
+              <w:fldChar w:fldCharType="end"/>
             </w:r>
           </w:hyperlink>
         </w:p>
         <w:p>
           <w:pPr>
-            <w:widowControl w:val="0"/>
+            <w:pStyle w:val="TDC1"/>
             <w:tabs>
-              <w:tab w:val="right" w:pos="12000"/>
+              <w:tab w:val="right" w:leader="dot" w:pos="9016"/>
             </w:tabs>
-            <w:spacing w:before="60" w:line="360" w:lineRule="auto"/>
-            <w:jc w:val="left"/>
             <w:rPr>
-              <w:b/>
-              <w:color w:val="000000"/>
+              <w:rFonts w:asciiTheme="minorHAnsi" w:eastAsiaTheme="minorEastAsia" w:hAnsiTheme="minorHAnsi" w:cstheme="minorBidi"/>
+              <w:noProof/>
+              <w:kern w:val="2"/>
+              <w:sz w:val="24"/>
+              <w:szCs w:val="24"/>
+              <w:lang w:val="es-GT"/>
+              <w14:ligatures w14:val="standardContextual"/>
             </w:rPr>
           </w:pPr>
-          <w:hyperlink w:anchor="_twvsj8hvwtb9">
-            <w:r>
-              <w:rPr>
-                <w:b/>
-                <w:color w:val="000000"/>
+          <w:hyperlink w:anchor="_Toc165147349" w:history="1">
+            <w:r>
+              <w:rPr>
+                <w:rStyle w:val="Hipervnculo"/>
+                <w:noProof/>
               </w:rPr>
               <w:t>ALCANCES DEL SISTEMA</w:t>
             </w:r>
             <w:r>
               <w:rPr>
-                <w:b/>
-                <w:color w:val="000000"/>
+                <w:noProof/>
+                <w:webHidden/>
               </w:rPr>
               <w:tab/>
-              <w:t>1</w:t>
+            </w:r>
+            <w:r>
+              <w:rPr>
+                <w:noProof/>
+                <w:webHidden/>
+              </w:rPr>
+              <w:fldChar w:fldCharType="begin"/>
+            </w:r>
+            <w:r>
+              <w:rPr>
+                <w:noProof/>
+                <w:webHidden/>
+              </w:rPr>
+              <w:instrText xml:space="preserve"> PAGEREF _Toc165147349 \h </w:instrText>
+            </w:r>
+            <w:r>
+              <w:rPr>
+                <w:noProof/>
+                <w:webHidden/>
+              </w:rPr>
+            </w:r>
+            <w:r>
+              <w:rPr>
+                <w:noProof/>
+                <w:webHidden/>
+              </w:rPr>
+              <w:fldChar w:fldCharType="separate"/>
+            </w:r>
+            <w:r>
+              <w:rPr>
+                <w:noProof/>
+                <w:webHidden/>
+              </w:rPr>
+              <w:t>2</w:t>
+            </w:r>
+            <w:r>
+              <w:rPr>
+                <w:noProof/>
+                <w:webHidden/>
+              </w:rPr>
+              <w:fldChar w:fldCharType="end"/>
             </w:r>
           </w:hyperlink>
         </w:p>
         <w:p>
           <w:pPr>
-            <w:widowControl w:val="0"/>
+            <w:pStyle w:val="TDC1"/>
             <w:tabs>
-              <w:tab w:val="right" w:pos="12000"/>
+              <w:tab w:val="right" w:leader="dot" w:pos="9016"/>
             </w:tabs>
-            <w:spacing w:before="60" w:line="360" w:lineRule="auto"/>
-            <w:jc w:val="left"/>
             <w:rPr>
-              <w:b/>
-              <w:color w:val="000000"/>
+              <w:rFonts w:asciiTheme="minorHAnsi" w:eastAsiaTheme="minorEastAsia" w:hAnsiTheme="minorHAnsi" w:cstheme="minorBidi"/>
+              <w:noProof/>
+              <w:kern w:val="2"/>
+              <w:sz w:val="24"/>
+              <w:szCs w:val="24"/>
+              <w:lang w:val="es-GT"/>
+              <w14:ligatures w14:val="standardContextual"/>
             </w:rPr>
           </w:pPr>
-          <w:hyperlink w:anchor="_hxtoxxv43krt">
-            <w:r>
-              <w:rPr>
-                <w:b/>
-                <w:color w:val="000000"/>
+          <w:hyperlink w:anchor="_Toc165147350" w:history="1">
+            <w:r>
+              <w:rPr>
+                <w:rStyle w:val="Hipervnculo"/>
+                <w:noProof/>
               </w:rPr>
               <w:t>ESPECIFICACIÓN TÉCNICA</w:t>
             </w:r>
             <w:r>
               <w:rPr>
-                <w:b/>
-                <w:color w:val="000000"/>
+                <w:noProof/>
+                <w:webHidden/>
               </w:rPr>
               <w:tab/>
-              <w:t>1</w:t>
+            </w:r>
+            <w:r>
+              <w:rPr>
+                <w:noProof/>
+                <w:webHidden/>
+              </w:rPr>
+              <w:fldChar w:fldCharType="begin"/>
+            </w:r>
+            <w:r>
+              <w:rPr>
+                <w:noProof/>
+                <w:webHidden/>
+              </w:rPr>
+              <w:instrText xml:space="preserve"> PAGEREF _Toc165147350 \h </w:instrText>
+            </w:r>
+            <w:r>
+              <w:rPr>
+                <w:noProof/>
+                <w:webHidden/>
+              </w:rPr>
+            </w:r>
+            <w:r>
+              <w:rPr>
+                <w:noProof/>
+                <w:webHidden/>
+              </w:rPr>
+              <w:fldChar w:fldCharType="separate"/>
+            </w:r>
+            <w:r>
+              <w:rPr>
+                <w:noProof/>
+                <w:webHidden/>
+              </w:rPr>
+              <w:t>3</w:t>
+            </w:r>
+            <w:r>
+              <w:rPr>
+                <w:noProof/>
+                <w:webHidden/>
+              </w:rPr>
+              <w:fldChar w:fldCharType="end"/>
             </w:r>
           </w:hyperlink>
         </w:p>
         <w:p>
           <w:pPr>
-            <w:widowControl w:val="0"/>
+            <w:pStyle w:val="TDC2"/>
             <w:tabs>
-              <w:tab w:val="right" w:pos="12000"/>
+              <w:tab w:val="left" w:pos="720"/>
+              <w:tab w:val="right" w:leader="dot" w:pos="9016"/>
             </w:tabs>
-            <w:spacing w:before="60" w:line="360" w:lineRule="auto"/>
-            <w:ind w:left="360"/>
-            <w:jc w:val="left"/>
             <w:rPr>
-              <w:color w:val="000000"/>
+              <w:rFonts w:asciiTheme="minorHAnsi" w:eastAsiaTheme="minorEastAsia" w:hAnsiTheme="minorHAnsi" w:cstheme="minorBidi"/>
+              <w:noProof/>
+              <w:kern w:val="2"/>
+              <w:sz w:val="24"/>
+              <w:szCs w:val="24"/>
+              <w:lang w:val="es-GT"/>
+              <w14:ligatures w14:val="standardContextual"/>
             </w:rPr>
           </w:pPr>
-          <w:hyperlink w:anchor="_mfriwpcdfh1l">
-            <w:r>
-              <w:rPr>
-                <w:color w:val="000000"/>
-              </w:rPr>
-              <w:t>● REQUISITOS DE HARDWARE</w:t>
-            </w:r>
-            <w:r>
-              <w:rPr>
-                <w:color w:val="000000"/>
+          <w:hyperlink w:anchor="_Toc165147351" w:history="1">
+            <w:r>
+              <w:rPr>
+                <w:rStyle w:val="Hipervnculo"/>
+                <w:noProof/>
+              </w:rPr>
+              <w:t>●</w:t>
+            </w:r>
+            <w:r>
+              <w:rPr>
+                <w:rFonts w:asciiTheme="minorHAnsi" w:eastAsiaTheme="minorEastAsia" w:hAnsiTheme="minorHAnsi" w:cstheme="minorBidi"/>
+                <w:noProof/>
+                <w:kern w:val="2"/>
+                <w:sz w:val="24"/>
+                <w:szCs w:val="24"/>
+                <w:lang w:val="es-GT"/>
+                <w14:ligatures w14:val="standardContextual"/>
               </w:rPr>
               <w:tab/>
-              <w:t>1</w:t>
+            </w:r>
+            <w:r>
+              <w:rPr>
+                <w:rStyle w:val="Hipervnculo"/>
+                <w:noProof/>
+              </w:rPr>
+              <w:t>REQUISITOS DE HARDWARE</w:t>
+            </w:r>
+            <w:r>
+              <w:rPr>
+                <w:noProof/>
+                <w:webHidden/>
+              </w:rPr>
+              <w:tab/>
+            </w:r>
+            <w:r>
+              <w:rPr>
+                <w:noProof/>
+                <w:webHidden/>
+              </w:rPr>
+              <w:fldChar w:fldCharType="begin"/>
+            </w:r>
+            <w:r>
+              <w:rPr>
+                <w:noProof/>
+                <w:webHidden/>
+              </w:rPr>
+              <w:instrText xml:space="preserve"> PAGEREF _Toc165147351 \h </w:instrText>
+            </w:r>
+            <w:r>
+              <w:rPr>
+                <w:noProof/>
+                <w:webHidden/>
+              </w:rPr>
+            </w:r>
+            <w:r>
+              <w:rPr>
+                <w:noProof/>
+                <w:webHidden/>
+              </w:rPr>
+              <w:fldChar w:fldCharType="separate"/>
+            </w:r>
+            <w:r>
+              <w:rPr>
+                <w:noProof/>
+                <w:webHidden/>
+              </w:rPr>
+              <w:t>3</w:t>
+            </w:r>
+            <w:r>
+              <w:rPr>
+                <w:noProof/>
+                <w:webHidden/>
+              </w:rPr>
+              <w:fldChar w:fldCharType="end"/>
             </w:r>
           </w:hyperlink>
         </w:p>
         <w:p>
           <w:pPr>
-            <w:widowControl w:val="0"/>
+            <w:pStyle w:val="TDC2"/>
             <w:tabs>
-              <w:tab w:val="right" w:pos="12000"/>
+              <w:tab w:val="left" w:pos="720"/>
+              <w:tab w:val="right" w:leader="dot" w:pos="9016"/>
             </w:tabs>
-            <w:spacing w:before="60" w:line="360" w:lineRule="auto"/>
-            <w:ind w:left="360"/>
-            <w:jc w:val="left"/>
             <w:rPr>
-              <w:color w:val="000000"/>
+              <w:rFonts w:asciiTheme="minorHAnsi" w:eastAsiaTheme="minorEastAsia" w:hAnsiTheme="minorHAnsi" w:cstheme="minorBidi"/>
+              <w:noProof/>
+              <w:kern w:val="2"/>
+              <w:sz w:val="24"/>
+              <w:szCs w:val="24"/>
+              <w:lang w:val="es-GT"/>
+              <w14:ligatures w14:val="standardContextual"/>
             </w:rPr>
           </w:pPr>
-          <w:hyperlink w:anchor="_8h6kxoigku56">
-            <w:r>
-              <w:rPr>
-                <w:color w:val="000000"/>
-              </w:rPr>
-              <w:t>● REQUISITOS DE SOFTWARE</w:t>
-            </w:r>
-            <w:r>
-              <w:rPr>
-                <w:color w:val="000000"/>
+          <w:hyperlink w:anchor="_Toc165147352" w:history="1">
+            <w:r>
+              <w:rPr>
+                <w:rStyle w:val="Hipervnculo"/>
+                <w:noProof/>
+              </w:rPr>
+              <w:t>●</w:t>
+            </w:r>
+            <w:r>
+              <w:rPr>
+                <w:rFonts w:asciiTheme="minorHAnsi" w:eastAsiaTheme="minorEastAsia" w:hAnsiTheme="minorHAnsi" w:cstheme="minorBidi"/>
+                <w:noProof/>
+                <w:kern w:val="2"/>
+                <w:sz w:val="24"/>
+                <w:szCs w:val="24"/>
+                <w:lang w:val="es-GT"/>
+                <w14:ligatures w14:val="standardContextual"/>
               </w:rPr>
               <w:tab/>
-              <w:t>1</w:t>
+            </w:r>
+            <w:r>
+              <w:rPr>
+                <w:rStyle w:val="Hipervnculo"/>
+                <w:noProof/>
+              </w:rPr>
+              <w:t>REQUISITOS DE SOFTWARE</w:t>
+            </w:r>
+            <w:r>
+              <w:rPr>
+                <w:noProof/>
+                <w:webHidden/>
+              </w:rPr>
+              <w:tab/>
+            </w:r>
+            <w:r>
+              <w:rPr>
+                <w:noProof/>
+                <w:webHidden/>
+              </w:rPr>
+              <w:fldChar w:fldCharType="begin"/>
+            </w:r>
+            <w:r>
+              <w:rPr>
+                <w:noProof/>
+                <w:webHidden/>
+              </w:rPr>
+              <w:instrText xml:space="preserve"> PAGEREF _Toc165147352 \h </w:instrText>
+            </w:r>
+            <w:r>
+              <w:rPr>
+                <w:noProof/>
+                <w:webHidden/>
+              </w:rPr>
+            </w:r>
+            <w:r>
+              <w:rPr>
+                <w:noProof/>
+                <w:webHidden/>
+              </w:rPr>
+              <w:fldChar w:fldCharType="separate"/>
+            </w:r>
+            <w:r>
+              <w:rPr>
+                <w:noProof/>
+                <w:webHidden/>
+              </w:rPr>
+              <w:t>3</w:t>
+            </w:r>
+            <w:r>
+              <w:rPr>
+                <w:noProof/>
+                <w:webHidden/>
+              </w:rPr>
+              <w:fldChar w:fldCharType="end"/>
             </w:r>
           </w:hyperlink>
         </w:p>
         <w:p>
           <w:pPr>
-            <w:widowControl w:val="0"/>
+            <w:pStyle w:val="TDC1"/>
             <w:tabs>
-              <w:tab w:val="right" w:pos="12000"/>
+              <w:tab w:val="right" w:leader="dot" w:pos="9016"/>
             </w:tabs>
-            <w:spacing w:before="60" w:line="360" w:lineRule="auto"/>
-            <w:jc w:val="left"/>
             <w:rPr>
-              <w:b/>
-              <w:color w:val="000000"/>
+              <w:rFonts w:asciiTheme="minorHAnsi" w:eastAsiaTheme="minorEastAsia" w:hAnsiTheme="minorHAnsi" w:cstheme="minorBidi"/>
+              <w:noProof/>
+              <w:kern w:val="2"/>
+              <w:sz w:val="24"/>
+              <w:szCs w:val="24"/>
+              <w:lang w:val="es-GT"/>
+              <w14:ligatures w14:val="standardContextual"/>
             </w:rPr>
           </w:pPr>
-          <w:hyperlink w:anchor="_14axd4p9n3ry">
-            <w:r>
-              <w:rPr>
-                <w:b/>
-                <w:color w:val="000000"/>
+          <w:hyperlink w:anchor="_Toc165147353" w:history="1">
+            <w:r>
+              <w:rPr>
+                <w:rStyle w:val="Hipervnculo"/>
+                <w:noProof/>
               </w:rPr>
               <w:t>DESCRIPCIÓN DE LA SOLUCIÓN</w:t>
             </w:r>
             <w:r>
               <w:rPr>
-                <w:b/>
-                <w:color w:val="000000"/>
+                <w:noProof/>
+                <w:webHidden/>
               </w:rPr>
               <w:tab/>
-              <w:t>2</w:t>
+            </w:r>
+            <w:r>
+              <w:rPr>
+                <w:noProof/>
+                <w:webHidden/>
+              </w:rPr>
+              <w:fldChar w:fldCharType="begin"/>
+            </w:r>
+            <w:r>
+              <w:rPr>
+                <w:noProof/>
+                <w:webHidden/>
+              </w:rPr>
+              <w:instrText xml:space="preserve"> PAGEREF _Toc165147353 \h </w:instrText>
+            </w:r>
+            <w:r>
+              <w:rPr>
+                <w:noProof/>
+                <w:webHidden/>
+              </w:rPr>
+            </w:r>
+            <w:r>
+              <w:rPr>
+                <w:noProof/>
+                <w:webHidden/>
+              </w:rPr>
+              <w:fldChar w:fldCharType="separate"/>
+            </w:r>
+            <w:r>
+              <w:rPr>
+                <w:noProof/>
+                <w:webHidden/>
+              </w:rPr>
+              <w:t>4</w:t>
+            </w:r>
+            <w:r>
+              <w:rPr>
+                <w:noProof/>
+                <w:webHidden/>
+              </w:rPr>
+              <w:fldChar w:fldCharType="end"/>
             </w:r>
           </w:hyperlink>
         </w:p>
         <w:p>
           <w:pPr>
-            <w:widowControl w:val="0"/>
+            <w:pStyle w:val="TDC1"/>
             <w:tabs>
-              <w:tab w:val="right" w:pos="12000"/>
+              <w:tab w:val="right" w:leader="dot" w:pos="9016"/>
             </w:tabs>
-            <w:spacing w:before="60" w:line="360" w:lineRule="auto"/>
-            <w:jc w:val="left"/>
             <w:rPr>
-              <w:b/>
-              <w:color w:val="000000"/>
+              <w:rFonts w:asciiTheme="minorHAnsi" w:eastAsiaTheme="minorEastAsia" w:hAnsiTheme="minorHAnsi" w:cstheme="minorBidi"/>
+              <w:noProof/>
+              <w:kern w:val="2"/>
+              <w:sz w:val="24"/>
+              <w:szCs w:val="24"/>
+              <w:lang w:val="es-GT"/>
+              <w14:ligatures w14:val="standardContextual"/>
             </w:rPr>
           </w:pPr>
-          <w:hyperlink w:anchor="_ng9quldintk8">
-            <w:r>
-              <w:rPr>
-                <w:b/>
-                <w:color w:val="000000"/>
+          <w:hyperlink w:anchor="_Toc165147354" w:history="1">
+            <w:r>
+              <w:rPr>
+                <w:rStyle w:val="Hipervnculo"/>
+                <w:noProof/>
               </w:rPr>
               <w:t>LÓGICA DEL PROGRAMA</w:t>
             </w:r>
             <w:r>
               <w:rPr>
-                <w:b/>
-                <w:color w:val="000000"/>
+                <w:noProof/>
+                <w:webHidden/>
               </w:rPr>
               <w:tab/>
-              <w:t>2</w:t>
+            </w:r>
+            <w:r>
+              <w:rPr>
+                <w:noProof/>
+                <w:webHidden/>
+              </w:rPr>
+              <w:fldChar w:fldCharType="begin"/>
+            </w:r>
+            <w:r>
+              <w:rPr>
+                <w:noProof/>
+                <w:webHidden/>
+              </w:rPr>
+              <w:instrText xml:space="preserve"> PAGEREF _Toc165147354 \h </w:instrText>
+            </w:r>
+            <w:r>
+              <w:rPr>
+                <w:noProof/>
+                <w:webHidden/>
+              </w:rPr>
+            </w:r>
+            <w:r>
+              <w:rPr>
+                <w:noProof/>
+                <w:webHidden/>
+              </w:rPr>
+              <w:fldChar w:fldCharType="separate"/>
+            </w:r>
+            <w:r>
+              <w:rPr>
+                <w:noProof/>
+                <w:webHidden/>
+              </w:rPr>
+              <w:t>7</w:t>
+            </w:r>
+            <w:r>
+              <w:rPr>
+                <w:noProof/>
+                <w:webHidden/>
+              </w:rPr>
+              <w:fldChar w:fldCharType="end"/>
             </w:r>
           </w:hyperlink>
         </w:p>
         <w:p>
-          <w:pPr>
-            <w:widowControl w:val="0"/>
-            <w:tabs>
-              <w:tab w:val="right" w:pos="12000"/>
-            </w:tabs>
-            <w:spacing w:before="60" w:line="360" w:lineRule="auto"/>
-            <w:ind w:left="360"/>
-            <w:jc w:val="left"/>
+          <w:r>
             <w:rPr>
-              <w:color w:val="000000"/>
+              <w:b/>
+              <w:bCs/>
+              <w:lang w:val="es-ES"/>
             </w:rPr>
-          </w:pPr>
-          <w:hyperlink w:anchor="_xush55kxig5">
-            <w:r>
-              <w:rPr>
-                <w:color w:val="000000"/>
-              </w:rPr>
-              <w:t>❖ NOMBRE DE LA CLASE</w:t>
-            </w:r>
-            <w:r>
-              <w:rPr>
-                <w:color w:val="000000"/>
-              </w:rPr>
-              <w:br/>
-              <w:t>Captura de las librerías usadas</w:t>
-            </w:r>
-            <w:r>
-              <w:rPr>
-                <w:color w:val="000000"/>
-              </w:rPr>
-              <w:tab/>
-              <w:t>2</w:t>
-            </w:r>
-          </w:hyperlink>
-        </w:p>
-        <w:p>
-          <w:pPr>
-            <w:widowControl w:val="0"/>
-            <w:tabs>
-              <w:tab w:val="right" w:pos="12000"/>
-            </w:tabs>
-            <w:spacing w:before="60" w:line="360" w:lineRule="auto"/>
-            <w:ind w:left="720"/>
-            <w:jc w:val="left"/>
-            <w:rPr>
-              <w:color w:val="000000"/>
-            </w:rPr>
-          </w:pPr>
-          <w:hyperlink w:anchor="_h84kbu3eveip">
-            <w:r>
-              <w:rPr>
-                <w:color w:val="000000"/>
-              </w:rPr>
-              <w:t>➢ Librerías</w:t>
-            </w:r>
-            <w:r>
-              <w:rPr>
-                <w:color w:val="000000"/>
-              </w:rPr>
-              <w:tab/>
-              <w:t>2</w:t>
-            </w:r>
-          </w:hyperlink>
-        </w:p>
-        <w:p>
-          <w:pPr>
-            <w:widowControl w:val="0"/>
-            <w:tabs>
-              <w:tab w:val="right" w:pos="12000"/>
-            </w:tabs>
-            <w:spacing w:before="60" w:line="360" w:lineRule="auto"/>
-            <w:ind w:left="720"/>
-            <w:jc w:val="left"/>
-            <w:rPr>
-              <w:color w:val="000000"/>
-            </w:rPr>
-          </w:pPr>
-          <w:hyperlink w:anchor="_jmrvbw5ti5o0">
-            <w:r>
-              <w:rPr>
-                <w:color w:val="000000"/>
-              </w:rPr>
-              <w:t>➢ Variables Globales de la clase _(El nombre de su clase actual)</w:t>
-            </w:r>
-            <w:r>
-              <w:rPr>
-                <w:color w:val="000000"/>
-              </w:rPr>
-              <w:tab/>
-              <w:t>3</w:t>
-            </w:r>
-          </w:hyperlink>
-        </w:p>
-        <w:p>
-          <w:pPr>
-            <w:widowControl w:val="0"/>
-            <w:tabs>
-              <w:tab w:val="right" w:pos="12000"/>
-            </w:tabs>
-            <w:spacing w:before="60" w:line="360" w:lineRule="auto"/>
-            <w:ind w:left="720"/>
-            <w:jc w:val="left"/>
-            <w:rPr>
-              <w:color w:val="000000"/>
-            </w:rPr>
-          </w:pPr>
-          <w:hyperlink w:anchor="_lg5om9s2qe42">
-            <w:r>
-              <w:rPr>
-                <w:color w:val="000000"/>
-              </w:rPr>
-              <w:t>➢ Función Main</w:t>
-            </w:r>
-            <w:r>
-              <w:rPr>
-                <w:color w:val="000000"/>
-              </w:rPr>
-              <w:tab/>
-              <w:t>3</w:t>
-            </w:r>
-          </w:hyperlink>
-        </w:p>
-        <w:p>
-          <w:pPr>
-            <w:widowControl w:val="0"/>
-            <w:tabs>
-              <w:tab w:val="right" w:pos="12000"/>
-            </w:tabs>
-            <w:spacing w:before="60" w:line="360" w:lineRule="auto"/>
-            <w:ind w:left="720"/>
-            <w:jc w:val="left"/>
-            <w:rPr>
-              <w:color w:val="000000"/>
-            </w:rPr>
-          </w:pPr>
-          <w:hyperlink w:anchor="_xbejjcbelcz7">
-            <w:r>
-              <w:rPr>
-                <w:color w:val="000000"/>
-              </w:rPr>
-              <w:t>➢ Métodos y Funciones utilizadas</w:t>
-            </w:r>
-            <w:r>
-              <w:rPr>
-                <w:color w:val="000000"/>
-              </w:rPr>
-              <w:tab/>
-              <w:t>3</w:t>
-            </w:r>
-          </w:hyperlink>
-          <w:r>
             <w:fldChar w:fldCharType="end"/>
           </w:r>
         </w:p>
@@ -879,8 +1324,6 @@
       <w:pPr>
         <w:pStyle w:val="Ttulo1"/>
       </w:pPr>
-      <w:bookmarkStart w:id="1" w:name="_tfvpcm725b67" w:colFirst="0" w:colLast="0"/>
-      <w:bookmarkEnd w:id="1"/>
     </w:p>
     <w:p>
       <w:pPr>
@@ -919,6 +1362,13 @@
       </w:pPr>
     </w:p>
     <w:p>
+      <w:pPr>
+        <w:rPr>
+          <w:b/>
+          <w:sz w:val="32"/>
+          <w:szCs w:val="32"/>
+        </w:rPr>
+      </w:pPr>
       <w:r>
         <w:rPr>
           <w:b/>
@@ -927,6 +1377,26 @@
         </w:rPr>
         <w:br/>
       </w:r>
+    </w:p>
+    <w:p>
+      <w:pPr>
+        <w:rPr>
+          <w:b/>
+          <w:sz w:val="32"/>
+          <w:szCs w:val="32"/>
+        </w:rPr>
+      </w:pPr>
+    </w:p>
+    <w:p>
+      <w:pPr>
+        <w:rPr>
+          <w:b/>
+          <w:sz w:val="32"/>
+          <w:szCs w:val="32"/>
+        </w:rPr>
+      </w:pPr>
+    </w:p>
+    <w:p>
       <w:r>
         <w:rPr>
           <w:b/>
@@ -945,22 +1415,52 @@
       </w:r>
     </w:p>
     <w:p/>
+    <w:p/>
     <w:p>
       <w:pPr>
         <w:pStyle w:val="Ttulo1"/>
       </w:pPr>
-      <w:bookmarkStart w:id="2" w:name="_574nc6ehlpl" w:colFirst="0" w:colLast="0"/>
+      <w:bookmarkStart w:id="2" w:name="_Toc165147345"/>
+      <w:r>
+        <w:lastRenderedPageBreak/>
+        <w:t>INTRODUCCIÓN</w:t>
+      </w:r>
       <w:bookmarkEnd w:id="2"/>
-      <w:r>
-        <w:t>INTRODUCCIÓN</w:t>
-      </w:r>
     </w:p>
     <w:p>
       <w:pPr>
         <w:spacing w:line="360" w:lineRule="auto"/>
       </w:pPr>
       <w:r>
-        <w:t>Este manual se creó con la finalidad de dar a conocer los diversos datos técnicos que puedan resultar de interés para alguien con conocimientos sobre el desarrollo web. Este manual pretende especificar los procedimientos, métodos y funciones que se llevaron a cabo para la creación del programa junto a un conjunto de descripciones más detalladas del comportamiento de este para una comprensión más exhaustiva y completa.</w:t>
+        <w:t>Este manual se creó con la finalidad de dar a conoce</w:t>
+      </w:r>
+      <w:r>
+        <w:t>r</w:t>
+      </w:r>
+      <w:r>
+        <w:t xml:space="preserve"> las funciones, método y procedimientos que se llevaron </w:t>
+      </w:r>
+      <w:r>
+        <w:t>para la creación y diseño</w:t>
+      </w:r>
+      <w:r>
+        <w:t xml:space="preserve"> de la aplicación web </w:t>
+      </w:r>
+      <w:proofErr w:type="spellStart"/>
+      <w:r>
+        <w:t>USocial</w:t>
+      </w:r>
+      <w:proofErr w:type="spellEnd"/>
+      <w:r>
+        <w:t xml:space="preserve">, para que de esta forma se puedan comprender e </w:t>
+      </w:r>
+      <w:proofErr w:type="spellStart"/>
+      <w:r>
+        <w:t>reimplementar</w:t>
+      </w:r>
+      <w:proofErr w:type="spellEnd"/>
+      <w:r>
+        <w:t xml:space="preserve"> de ser necesario.</w:t>
       </w:r>
     </w:p>
     <w:p>
@@ -972,11 +1472,11 @@
       <w:pPr>
         <w:pStyle w:val="Ttulo1"/>
       </w:pPr>
-      <w:bookmarkStart w:id="3" w:name="_3bsxbi49eln7" w:colFirst="0" w:colLast="0"/>
+      <w:bookmarkStart w:id="3" w:name="_Toc165147346"/>
+      <w:r>
+        <w:t>OBJETIVOS</w:t>
+      </w:r>
       <w:bookmarkEnd w:id="3"/>
-      <w:r>
-        <w:t>OBJETIVOS</w:t>
-      </w:r>
     </w:p>
     <w:p>
       <w:pPr>
@@ -986,10 +1486,13 @@
           <w:numId w:val="3"/>
         </w:numPr>
       </w:pPr>
-      <w:bookmarkStart w:id="4" w:name="_38w1k6cukb5i" w:colFirst="0" w:colLast="0"/>
+      <w:bookmarkStart w:id="4" w:name="_Toc165147347"/>
+      <w:r>
+        <w:t>GENERAL</w:t>
+      </w:r>
       <w:bookmarkEnd w:id="4"/>
       <w:r>
-        <w:t xml:space="preserve">GENERAL </w:t>
+        <w:t xml:space="preserve"> </w:t>
       </w:r>
       <w:r>
         <w:tab/>
@@ -1004,7 +1507,21 @@
         <w:spacing w:line="360" w:lineRule="auto"/>
       </w:pPr>
       <w:r>
-        <w:t xml:space="preserve">Clarificar los métodos y procedimiento del programa junto a sus detalles técnicos en cada una de sus pantallas. </w:t>
+        <w:t xml:space="preserve">Especificar de manera clara las soluciones que se utilizaron para la implementación del programa web </w:t>
+      </w:r>
+      <w:proofErr w:type="spellStart"/>
+      <w:r>
+        <w:t>U</w:t>
+      </w:r>
+      <w:r>
+        <w:t>S</w:t>
+      </w:r>
+      <w:r>
+        <w:t>ocial</w:t>
+      </w:r>
+      <w:proofErr w:type="spellEnd"/>
+      <w:r>
+        <w:t>.</w:t>
       </w:r>
     </w:p>
     <w:p>
@@ -1015,10 +1532,13 @@
           <w:numId w:val="3"/>
         </w:numPr>
       </w:pPr>
-      <w:bookmarkStart w:id="5" w:name="_poh928tpbmga" w:colFirst="0" w:colLast="0"/>
+      <w:bookmarkStart w:id="5" w:name="_Toc165147348"/>
+      <w:r>
+        <w:t>ESPECÍFICOS</w:t>
+      </w:r>
       <w:bookmarkEnd w:id="5"/>
       <w:r>
-        <w:t xml:space="preserve">ESPECÍFICOS </w:t>
+        <w:t xml:space="preserve"> </w:t>
       </w:r>
     </w:p>
     <w:p>
@@ -1030,7 +1550,33 @@
         <w:spacing w:line="360" w:lineRule="auto"/>
       </w:pPr>
       <w:r>
-        <w:t>Especificar las librerías y la lógica que se llevó a cabo en la creación del programa.</w:t>
+        <w:t xml:space="preserve">Presentar una tabla de </w:t>
+      </w:r>
+      <w:proofErr w:type="spellStart"/>
+      <w:r>
+        <w:t>endpoints</w:t>
+      </w:r>
+      <w:proofErr w:type="spellEnd"/>
+      <w:r>
+        <w:t xml:space="preserve"> que muestr</w:t>
+      </w:r>
+      <w:r>
+        <w:t>e</w:t>
+      </w:r>
+      <w:r>
+        <w:t xml:space="preserve"> </w:t>
+      </w:r>
+      <w:r>
+        <w:t>la manera en que se realizaron las</w:t>
+      </w:r>
+      <w:r>
+        <w:t xml:space="preserve"> conexiones del backend con el fronten</w:t>
+      </w:r>
+      <w:r>
+        <w:t>d</w:t>
+      </w:r>
+      <w:r>
+        <w:t>.</w:t>
       </w:r>
     </w:p>
     <w:p>
@@ -1042,37 +1588,25 @@
         <w:spacing w:line="360" w:lineRule="auto"/>
       </w:pPr>
       <w:r>
-        <w:t xml:space="preserve">Proporcionar una descripción detallada </w:t>
-      </w:r>
-      <w:proofErr w:type="gramStart"/>
-      <w:r>
-        <w:t>del la lógica</w:t>
-      </w:r>
-      <w:proofErr w:type="gramEnd"/>
-      <w:r>
-        <w:t xml:space="preserve"> de la solución</w:t>
-      </w:r>
-    </w:p>
-    <w:p>
-      <w:pPr>
-        <w:spacing w:line="360" w:lineRule="auto"/>
-      </w:pPr>
-    </w:p>
-    <w:p>
-      <w:pPr>
-        <w:spacing w:line="360" w:lineRule="auto"/>
-      </w:pPr>
+        <w:t>Dar a conocer las especificaciones de software y hardware que se requieren par</w:t>
+      </w:r>
+      <w:r>
+        <w:t xml:space="preserve">a el </w:t>
+      </w:r>
+      <w:r>
+        <w:t>funcionamiento correcto de la aplicación web.</w:t>
+      </w:r>
     </w:p>
     <w:p/>
     <w:p>
       <w:pPr>
         <w:pStyle w:val="Ttulo1"/>
       </w:pPr>
-      <w:bookmarkStart w:id="6" w:name="_twvsj8hvwtb9" w:colFirst="0" w:colLast="0"/>
+      <w:bookmarkStart w:id="6" w:name="_Toc165147349"/>
+      <w:r>
+        <w:t>ALCANCES DEL SISTEMA</w:t>
+      </w:r>
       <w:bookmarkEnd w:id="6"/>
-      <w:r>
-        <w:t>ALCANCES DEL SISTEMA</w:t>
-      </w:r>
     </w:p>
     <w:p>
       <w:pPr>
@@ -1082,15 +1616,60 @@
         </w:rPr>
       </w:pPr>
       <w:r>
-        <w:t xml:space="preserve">Este manual tiene el objetivo de especificar cuales son los requisitos, tanto de hardware como de software; la lógica que se utiliza para el funcionamiento correcto del programa y las librerías y recursos que se utilizaron para la creación de este programa, todo con el </w:t>
+        <w:t xml:space="preserve">Este manual tiene el propósito de proporcionar el conocimiento necesario para comprender la estructura que posee la aplicación web </w:t>
       </w:r>
       <w:proofErr w:type="spellStart"/>
       <w:r>
-        <w:t>proposito</w:t>
+        <w:t>USocial</w:t>
       </w:r>
       <w:proofErr w:type="spellEnd"/>
       <w:r>
-        <w:t xml:space="preserve"> de </w:t>
+        <w:t xml:space="preserve"> junto a </w:t>
+      </w:r>
+      <w:r>
+        <w:t>la lógica que se llevó a cabo para la implementación de cada una de las soluciones de</w:t>
+      </w:r>
+      <w:r>
+        <w:t xml:space="preserve"> la red social </w:t>
+      </w:r>
+      <w:proofErr w:type="spellStart"/>
+      <w:r>
+        <w:t>U</w:t>
+      </w:r>
+      <w:r>
+        <w:t>S</w:t>
+      </w:r>
+      <w:r>
+        <w:t>ocial</w:t>
+      </w:r>
+      <w:proofErr w:type="spellEnd"/>
+      <w:r>
+        <w:t xml:space="preserve">. Por todo esto, está dirigido a los desarrolladores que desean aprender más sobre </w:t>
+      </w:r>
+      <w:proofErr w:type="spellStart"/>
+      <w:r>
+        <w:t>API’s</w:t>
+      </w:r>
+      <w:proofErr w:type="spellEnd"/>
+      <w:r>
+        <w:t xml:space="preserve"> y busquen ejemplos de soluciones</w:t>
+      </w:r>
+      <w:r>
+        <w:t xml:space="preserve"> a este tipo de </w:t>
+      </w:r>
+      <w:proofErr w:type="spellStart"/>
+      <w:r>
+        <w:t>implmentaciones</w:t>
+      </w:r>
+      <w:proofErr w:type="spellEnd"/>
+      <w:r>
+        <w:t xml:space="preserve"> a ser desarrolladas en sus proyectos personales</w:t>
+      </w:r>
+      <w:r>
+        <w:t xml:space="preserve"> o profesionales</w:t>
+      </w:r>
+      <w:r>
+        <w:t>.</w:t>
       </w:r>
     </w:p>
     <w:p>
@@ -1100,32 +1679,22 @@
       <w:r>
         <w:br/>
       </w:r>
-      <w:r>
-        <w:br/>
-      </w:r>
-      <w:r>
-        <w:br/>
-      </w:r>
-      <w:r>
-        <w:br/>
-      </w:r>
+    </w:p>
+    <w:p>
+      <w:pPr>
+        <w:spacing w:line="360" w:lineRule="auto"/>
+      </w:pPr>
+    </w:p>
+    <w:p>
+      <w:pPr>
+        <w:pStyle w:val="Ttulo1"/>
+      </w:pPr>
+      <w:bookmarkStart w:id="7" w:name="_Toc165147350"/>
       <w:r>
         <w:lastRenderedPageBreak/>
-        <w:br/>
-      </w:r>
-      <w:r>
-        <w:br/>
-      </w:r>
-    </w:p>
-    <w:p>
-      <w:pPr>
-        <w:pStyle w:val="Ttulo1"/>
-      </w:pPr>
-      <w:bookmarkStart w:id="7" w:name="_hxtoxxv43krt" w:colFirst="0" w:colLast="0"/>
+        <w:t>ESPECIFICACIÓN TÉCNICA</w:t>
+      </w:r>
       <w:bookmarkEnd w:id="7"/>
-      <w:r>
-        <w:t>ESPECIFICACIÓN TÉCNICA</w:t>
-      </w:r>
     </w:p>
     <w:p>
       <w:pPr>
@@ -1135,11 +1704,11 @@
           <w:numId w:val="4"/>
         </w:numPr>
       </w:pPr>
-      <w:bookmarkStart w:id="8" w:name="_mfriwpcdfh1l" w:colFirst="0" w:colLast="0"/>
+      <w:bookmarkStart w:id="8" w:name="_Toc165147351"/>
+      <w:r>
+        <w:t>REQUISITOS DE HARDWARE</w:t>
+      </w:r>
       <w:bookmarkEnd w:id="8"/>
-      <w:r>
-        <w:t>REQUISITOS DE HARDWARE</w:t>
-      </w:r>
     </w:p>
     <w:p>
       <w:pPr>
@@ -1150,15 +1719,58 @@
         <w:spacing w:line="360" w:lineRule="auto"/>
       </w:pPr>
       <w:r>
-        <w:t xml:space="preserve">Qué requisitos de hardware necesita el programador para poder trabajar con la aplicación y seguir un desarrollo </w:t>
-      </w:r>
-      <w:proofErr w:type="gramStart"/>
-      <w:r>
-        <w:t>futuro</w:t>
-      </w:r>
-      <w:proofErr w:type="gramEnd"/>
-      <w:r>
-        <w:t xml:space="preserve"> por ejemplo</w:t>
+        <w:t>Tarjeta de red</w:t>
+      </w:r>
+    </w:p>
+    <w:p>
+      <w:pPr>
+        <w:numPr>
+          <w:ilvl w:val="1"/>
+          <w:numId w:val="4"/>
+        </w:numPr>
+        <w:spacing w:line="360" w:lineRule="auto"/>
+      </w:pPr>
+      <w:r>
+        <w:t>Procesador de 1GHz</w:t>
+      </w:r>
+    </w:p>
+    <w:p>
+      <w:pPr>
+        <w:numPr>
+          <w:ilvl w:val="1"/>
+          <w:numId w:val="4"/>
+        </w:numPr>
+        <w:spacing w:line="360" w:lineRule="auto"/>
+      </w:pPr>
+      <w:r>
+        <w:t>2 GB de memoria RAM</w:t>
+      </w:r>
+    </w:p>
+    <w:p>
+      <w:pPr>
+        <w:numPr>
+          <w:ilvl w:val="1"/>
+          <w:numId w:val="4"/>
+        </w:numPr>
+        <w:spacing w:line="360" w:lineRule="auto"/>
+      </w:pPr>
+      <w:r>
+        <w:t>Ratón</w:t>
+      </w:r>
+      <w:r>
+        <w:t xml:space="preserve"> y Teclado.</w:t>
+      </w:r>
+    </w:p>
+    <w:p>
+      <w:pPr>
+        <w:numPr>
+          <w:ilvl w:val="1"/>
+          <w:numId w:val="4"/>
+        </w:numPr>
+        <w:spacing w:line="360" w:lineRule="auto"/>
+      </w:pPr>
+      <w:r>
+        <w:t>2GB de almacenamiento libre</w:t>
       </w:r>
     </w:p>
     <w:p>
@@ -1169,32 +1781,108 @@
           <w:numId w:val="4"/>
         </w:numPr>
       </w:pPr>
-      <w:bookmarkStart w:id="9" w:name="_8h6kxoigku56" w:colFirst="0" w:colLast="0"/>
+      <w:bookmarkStart w:id="9" w:name="_Toc165147352"/>
+      <w:r>
+        <w:t>REQUISITOS DE SOFTWARE</w:t>
+      </w:r>
       <w:bookmarkEnd w:id="9"/>
-      <w:r>
-        <w:t>REQUISITOS DE SOFTWARE</w:t>
-      </w:r>
-    </w:p>
-    <w:p>
-      <w:pPr>
+    </w:p>
+    <w:p>
+      <w:pPr>
+        <w:pStyle w:val="Prrafodelista"/>
         <w:numPr>
           <w:ilvl w:val="1"/>
           <w:numId w:val="4"/>
         </w:numPr>
-        <w:spacing w:line="360" w:lineRule="auto"/>
-      </w:pPr>
-      <w:r>
-        <w:t xml:space="preserve">Qué requisitos de software necesita el programador para poder trabajar con la aplicación y seguir un desarrollo </w:t>
-      </w:r>
-      <w:proofErr w:type="gramStart"/>
-      <w:r>
-        <w:t>futuro</w:t>
-      </w:r>
-      <w:proofErr w:type="gramEnd"/>
-      <w:r>
-        <w:t xml:space="preserve"> por ejemplo</w:t>
-      </w:r>
-    </w:p>
+      </w:pPr>
+      <w:r>
+        <w:t xml:space="preserve">Sistema operativo: Windows, macOS o Linux </w:t>
+      </w:r>
+    </w:p>
+    <w:p>
+      <w:pPr>
+        <w:pStyle w:val="Prrafodelista"/>
+        <w:numPr>
+          <w:ilvl w:val="1"/>
+          <w:numId w:val="4"/>
+        </w:numPr>
+      </w:pPr>
+      <w:r>
+        <w:t xml:space="preserve">Navegador web (de preferencia </w:t>
+      </w:r>
+      <w:r>
+        <w:t xml:space="preserve">basado </w:t>
+      </w:r>
+      <w:r>
+        <w:t xml:space="preserve">en </w:t>
+      </w:r>
+      <w:proofErr w:type="spellStart"/>
+      <w:r>
+        <w:t>chromium</w:t>
+      </w:r>
+      <w:proofErr w:type="spellEnd"/>
+      <w:r>
+        <w:t>)</w:t>
+      </w:r>
+    </w:p>
+    <w:p>
+      <w:pPr>
+        <w:pStyle w:val="Prrafodelista"/>
+        <w:numPr>
+          <w:ilvl w:val="1"/>
+          <w:numId w:val="4"/>
+        </w:numPr>
+      </w:pPr>
+      <w:bookmarkStart w:id="10" w:name="_Hlk160359164"/>
+      <w:r>
+        <w:t xml:space="preserve">Editor de código (de preferencia </w:t>
+      </w:r>
+      <w:proofErr w:type="spellStart"/>
+      <w:r>
+        <w:t>VSCode</w:t>
+      </w:r>
+      <w:proofErr w:type="spellEnd"/>
+      <w:r>
+        <w:t>)</w:t>
+      </w:r>
+    </w:p>
+    <w:p>
+      <w:pPr>
+        <w:pStyle w:val="Prrafodelista"/>
+        <w:numPr>
+          <w:ilvl w:val="1"/>
+          <w:numId w:val="4"/>
+        </w:numPr>
+      </w:pPr>
+      <w:proofErr w:type="spellStart"/>
+      <w:r>
+        <w:t>NodeJS</w:t>
+      </w:r>
+      <w:proofErr w:type="spellEnd"/>
+      <w:r>
+        <w:t xml:space="preserve"> y </w:t>
+      </w:r>
+      <w:bookmarkEnd w:id="10"/>
+      <w:r>
+        <w:t>sus dependencias</w:t>
+      </w:r>
+    </w:p>
+    <w:p>
+      <w:pPr>
+        <w:pStyle w:val="Prrafodelista"/>
+        <w:numPr>
+          <w:ilvl w:val="1"/>
+          <w:numId w:val="4"/>
+        </w:numPr>
+      </w:pPr>
+      <w:r>
+        <w:t>Acceso a una red privada de preferencia</w:t>
+      </w:r>
+      <w:r>
+        <w:t>.</w:t>
+      </w:r>
+    </w:p>
+    <w:p/>
     <w:p>
       <w:pPr>
         <w:spacing w:line="360" w:lineRule="auto"/>
@@ -1212,24 +1900,6 @@
       <w:r>
         <w:br/>
       </w:r>
-      <w:r>
-        <w:br/>
-      </w:r>
-      <w:r>
-        <w:br/>
-      </w:r>
-      <w:r>
-        <w:br/>
-      </w:r>
-      <w:r>
-        <w:br/>
-      </w:r>
-      <w:r>
-        <w:br/>
-      </w:r>
-      <w:r>
-        <w:br/>
-      </w:r>
     </w:p>
     <w:p/>
     <w:p/>
@@ -1239,7 +1909,6 @@
     <w:p/>
     <w:p>
       <w:r>
-        <w:lastRenderedPageBreak/>
         <w:br/>
       </w:r>
       <w:r>
@@ -1252,11 +1921,12 @@
         <w:shd w:val="clear" w:color="auto" w:fill="FFFFFF"/>
         <w:spacing w:after="360"/>
       </w:pPr>
-      <w:bookmarkStart w:id="10" w:name="_14axd4p9n3ry" w:colFirst="0" w:colLast="0"/>
-      <w:bookmarkEnd w:id="10"/>
-      <w:r>
+      <w:bookmarkStart w:id="11" w:name="_Toc165147353"/>
+      <w:r>
+        <w:lastRenderedPageBreak/>
         <w:t>DESCRIPCIÓN DE LA SOLUCIÓN</w:t>
       </w:r>
+      <w:bookmarkEnd w:id="11"/>
     </w:p>
     <w:p>
       <w:pPr>
@@ -1265,366 +1935,2015 @@
           <w:numId w:val="5"/>
         </w:numPr>
         <w:spacing w:line="360" w:lineRule="auto"/>
-      </w:pPr>
-      <w:r>
-        <w:t>Una breve descripción de cómo ustedes pensaron y analizaron los requerimientos del enunciado</w:t>
-      </w:r>
-    </w:p>
+        <w:rPr>
+          <w:b/>
+          <w:bCs/>
+        </w:rPr>
+      </w:pPr>
+      <w:r>
+        <w:rPr>
+          <w:b/>
+          <w:bCs/>
+        </w:rPr>
+        <w:t xml:space="preserve">Creación del diseño del Frontend: </w:t>
+      </w:r>
+      <w:r>
+        <w:t xml:space="preserve">Para la creación del frontend se utilizó </w:t>
+      </w:r>
+      <w:r>
+        <w:t>REACT</w:t>
+      </w:r>
+      <w:r>
+        <w:t xml:space="preserve">, pero este requiere de </w:t>
+      </w:r>
+      <w:r>
+        <w:t>JavaScript</w:t>
+      </w:r>
+      <w:r>
+        <w:t xml:space="preserve">, </w:t>
+      </w:r>
+      <w:r>
+        <w:t>CSS</w:t>
+      </w:r>
+      <w:r>
+        <w:t xml:space="preserve"> y HTML para estructurar la página web, </w:t>
+      </w:r>
+      <w:r>
+        <w:t>así que</w:t>
+      </w:r>
+      <w:r>
+        <w:t xml:space="preserve"> para resolver este problema y facilitar el proceso de la creación del programa, se </w:t>
+      </w:r>
+      <w:r>
+        <w:t>usó</w:t>
+      </w:r>
+      <w:r>
+        <w:t xml:space="preserve"> bootstrap, el cual </w:t>
+      </w:r>
+      <w:r>
+        <w:t>prestó velocidad</w:t>
+      </w:r>
+      <w:r>
+        <w:t xml:space="preserve"> y agili</w:t>
+      </w:r>
+      <w:r>
+        <w:t>dad</w:t>
+      </w:r>
+      <w:r>
+        <w:t xml:space="preserve"> </w:t>
+      </w:r>
+      <w:r>
+        <w:t>a</w:t>
+      </w:r>
+      <w:r>
+        <w:t xml:space="preserve">l trabajo </w:t>
+      </w:r>
+      <w:r>
+        <w:t xml:space="preserve">de diseño </w:t>
+      </w:r>
+      <w:r>
+        <w:t>en gran medida.</w:t>
+      </w:r>
+      <w:bookmarkStart w:id="12" w:name="_5rfuhgooewb0" w:colFirst="0" w:colLast="0"/>
+      <w:bookmarkEnd w:id="12"/>
+    </w:p>
+    <w:p>
+      <w:pPr>
+        <w:numPr>
+          <w:ilvl w:val="0"/>
+          <w:numId w:val="5"/>
+        </w:numPr>
+        <w:spacing w:line="360" w:lineRule="auto"/>
+        <w:rPr>
+          <w:b/>
+          <w:bCs/>
+        </w:rPr>
+      </w:pPr>
+      <w:r>
+        <w:rPr>
+          <w:b/>
+          <w:bCs/>
+        </w:rPr>
+        <w:t xml:space="preserve">Validación de la contraseña: </w:t>
+      </w:r>
+      <w:r>
+        <w:t>Para esta aplicación web, era necesario que se validara que la contraseña tuviera al menos 1 letra mayúscula, 1 letra minúscula, 1 número, 1 carácter especial y que tuviera por lo menos 7 caracteres. Para solucionar esto, lo que se llev</w:t>
+      </w:r>
+      <w:r>
+        <w:t>aron</w:t>
+      </w:r>
+      <w:r>
+        <w:t xml:space="preserve"> a cabo fueron variables que contaban cada uno de los tipos de caracteres de la contraseña, y</w:t>
+      </w:r>
+      <w:r>
+        <w:t>,</w:t>
+      </w:r>
+      <w:r>
+        <w:t xml:space="preserve"> si estos poseían más de uno entonces</w:t>
+      </w:r>
+      <w:r>
+        <w:t>,</w:t>
+      </w:r>
+      <w:r>
+        <w:t xml:space="preserve"> se podría usar la contraseña.</w:t>
+      </w:r>
+    </w:p>
+    <w:p>
+      <w:pPr>
+        <w:numPr>
+          <w:ilvl w:val="0"/>
+          <w:numId w:val="5"/>
+        </w:numPr>
+        <w:spacing w:line="360" w:lineRule="auto"/>
+        <w:rPr>
+          <w:b/>
+          <w:bCs/>
+        </w:rPr>
+      </w:pPr>
+      <w:r>
+        <w:rPr>
+          <w:b/>
+          <w:bCs/>
+        </w:rPr>
+        <w:t xml:space="preserve">Relleno obligatorio de los campos: </w:t>
+      </w:r>
+      <w:r>
+        <w:t xml:space="preserve">Para </w:t>
+      </w:r>
+      <w:r>
+        <w:t>los</w:t>
+      </w:r>
+      <w:r>
+        <w:t xml:space="preserve"> campos de texto, algunos eran opcionales, pero otros no, por lo que para que se rellenaran los campos de texto obligatoriamente se us</w:t>
+      </w:r>
+      <w:r>
+        <w:t>ó</w:t>
+      </w:r>
+      <w:r>
+        <w:t xml:space="preserve"> una función de bootstrap que se llama “requered”, la cual solicitaba que se ingresara algún dato dentro del campo, sino no se podría pulsar el botón, apareciendo un mensaje sobre el campo de texto que dictamina que se ingrese algo.</w:t>
+      </w:r>
+    </w:p>
+    <w:p>
+      <w:pPr>
+        <w:numPr>
+          <w:ilvl w:val="0"/>
+          <w:numId w:val="5"/>
+        </w:numPr>
+        <w:spacing w:line="360" w:lineRule="auto"/>
+        <w:rPr>
+          <w:b/>
+          <w:bCs/>
+        </w:rPr>
+      </w:pPr>
+      <w:r>
+        <w:rPr>
+          <w:b/>
+          <w:bCs/>
+        </w:rPr>
+        <w:t xml:space="preserve">Manejo de Usuarios y publicaciones: </w:t>
+      </w:r>
+      <w:r>
+        <w:t>Para el manejo de los usuarios se usó como “servidor” un arreglo dentro del backend, el cual permitía que se fueran ingresando objetos de tipo Json que representaban los usuarios. De la misma manera se trabajó con las publicaciones, únicamente variando la estructura del Json, dado a que son objetos distintos.</w:t>
+      </w:r>
+    </w:p>
+    <w:p>
+      <w:pPr>
+        <w:numPr>
+          <w:ilvl w:val="0"/>
+          <w:numId w:val="5"/>
+        </w:numPr>
+        <w:spacing w:line="360" w:lineRule="auto"/>
+        <w:rPr>
+          <w:b/>
+          <w:bCs/>
+        </w:rPr>
+      </w:pPr>
+      <w:r>
+        <w:rPr>
+          <w:b/>
+          <w:bCs/>
+        </w:rPr>
+        <w:t xml:space="preserve">Manejo del administrador: </w:t>
+      </w:r>
+      <w:r>
+        <w:t>Así como hay usuarios, también debía haber un administrador, el cual tendría opciones especiales al ingresar a su modulo. Para distinguir entre el usuario administrador y el usuario común y corriente, se usó únicamente un condicional, el cual, al reconocer que el carn</w:t>
+      </w:r>
+      <w:r>
+        <w:t>é</w:t>
+      </w:r>
+      <w:r>
+        <w:t xml:space="preserve"> era el del administrador, puesto a que este </w:t>
+      </w:r>
+      <w:proofErr w:type="gramStart"/>
+      <w:r>
+        <w:t>carnet</w:t>
+      </w:r>
+      <w:proofErr w:type="gramEnd"/>
+      <w:r>
+        <w:t xml:space="preserve"> y contraseña ya </w:t>
+      </w:r>
+      <w:r>
+        <w:lastRenderedPageBreak/>
+        <w:t xml:space="preserve">estaban previamente establecidos, </w:t>
+      </w:r>
+      <w:r>
+        <w:t>redirigiría el usuario a la página a la que debe</w:t>
+      </w:r>
+      <w:r>
+        <w:t>ría</w:t>
+      </w:r>
+      <w:r>
+        <w:t xml:space="preserve"> de ir.</w:t>
+      </w:r>
+    </w:p>
+    <w:p>
+      <w:pPr>
+        <w:numPr>
+          <w:ilvl w:val="0"/>
+          <w:numId w:val="5"/>
+        </w:numPr>
+        <w:spacing w:line="360" w:lineRule="auto"/>
+        <w:rPr>
+          <w:b/>
+          <w:bCs/>
+        </w:rPr>
+      </w:pPr>
+      <w:r>
+        <w:rPr>
+          <w:b/>
+          <w:bCs/>
+        </w:rPr>
+        <w:t xml:space="preserve">Tabla de usuarios y publicaciones: </w:t>
+      </w:r>
+      <w:r>
+        <w:t xml:space="preserve">Para la realización de estas tablas, las cuales permitirían la visualización de toda la información de cada una de las publicaciones y </w:t>
+      </w:r>
+      <w:r>
+        <w:t>usuarios,</w:t>
+      </w:r>
+      <w:r>
+        <w:t xml:space="preserve"> así como su eliminación, simplemente se llamó una función del backend la cual entrega</w:t>
+      </w:r>
+      <w:r>
+        <w:t>ría</w:t>
+      </w:r>
+      <w:r>
+        <w:t xml:space="preserve"> todo el arreglo que se usaba como “servidor”. Posteriormente, se us</w:t>
+      </w:r>
+      <w:r>
+        <w:t>ó</w:t>
+      </w:r>
+      <w:r>
+        <w:t xml:space="preserve"> toda la información se este para crear la tabla y acceder a los datos por medio de un índice que proporcionaría al programa el conocimiento de la ubicación de la posición de la información de cada uno de los objetos de tipo </w:t>
+      </w:r>
+      <w:r>
+        <w:t>Json</w:t>
+      </w:r>
+      <w:r>
+        <w:t>.</w:t>
+      </w:r>
+    </w:p>
+    <w:p>
+      <w:pPr>
+        <w:numPr>
+          <w:ilvl w:val="0"/>
+          <w:numId w:val="5"/>
+        </w:numPr>
+        <w:spacing w:line="360" w:lineRule="auto"/>
+        <w:rPr>
+          <w:b/>
+          <w:bCs/>
+        </w:rPr>
+      </w:pPr>
+      <w:r>
+        <w:rPr>
+          <w:b/>
+          <w:bCs/>
+        </w:rPr>
+        <w:t xml:space="preserve">Eliminación de usuario y publicación: </w:t>
+      </w:r>
+      <w:r>
+        <w:t>Para la realización de una eliminación de una publicación o de un usuario se creó</w:t>
+      </w:r>
+      <w:r>
+        <w:t>,</w:t>
+      </w:r>
+      <w:r>
+        <w:t xml:space="preserve"> dentro del backend, una función de tipo </w:t>
+      </w:r>
+      <w:r>
+        <w:t>“delete”</w:t>
+      </w:r>
+      <w:r>
+        <w:t>, la cual permitiría que, con el índice que obtendría el programa para identificar la posición de cada una de las publicaciones y usuarios, pueda eliminarlo.</w:t>
+      </w:r>
+    </w:p>
+    <w:p>
+      <w:pPr>
+        <w:numPr>
+          <w:ilvl w:val="0"/>
+          <w:numId w:val="5"/>
+        </w:numPr>
+        <w:spacing w:line="360" w:lineRule="auto"/>
+        <w:rPr>
+          <w:b/>
+          <w:bCs/>
+        </w:rPr>
+      </w:pPr>
+      <w:r>
+        <w:rPr>
+          <w:b/>
+          <w:bCs/>
+        </w:rPr>
+        <w:t xml:space="preserve">Código único de publicación: </w:t>
+      </w:r>
+      <w:r>
+        <w:t>Para las publicaciones, era necesario crear un ID para cada una, dado a que se precisaba poder hallar cada una de estas. Por tal motivo se recurrió a la utilización de una variable dentro del backend, la cual aumentaría de uno en uno y se colocaría a cada una de las nuevas publicaciones, de esta manera sería capaz de evitar que dos publicaciones tengan el mismo ID.</w:t>
+      </w:r>
+    </w:p>
+    <w:p>
+      <w:pPr>
+        <w:numPr>
+          <w:ilvl w:val="0"/>
+          <w:numId w:val="5"/>
+        </w:numPr>
+        <w:spacing w:line="360" w:lineRule="auto"/>
+        <w:rPr>
+          <w:b/>
+          <w:bCs/>
+        </w:rPr>
+      </w:pPr>
+      <w:r>
+        <w:rPr>
+          <w:b/>
+          <w:bCs/>
+        </w:rPr>
+        <w:t xml:space="preserve">Pestaña Inicio: </w:t>
+      </w:r>
+      <w:r>
+        <w:t xml:space="preserve">La pestaña inicio es la pestaña en la que se muestran todas las publicaciones que se han creado en la red social, para que se pudiera mostrar en orden de la más reciente a la más antigua simplemente se usó una función del backend que entregaría el arreglo con todos los </w:t>
+      </w:r>
+      <w:r>
+        <w:t>objetos de tipo de Json que guardan la información de las publicaciones, para que de este modo se obtenga la información de estos, y se pueda presentar de forma reversa para que se muestren en orden de los más nuevos a los más antiguos.</w:t>
+      </w:r>
+    </w:p>
+    <w:p>
+      <w:pPr>
+        <w:numPr>
+          <w:ilvl w:val="0"/>
+          <w:numId w:val="5"/>
+        </w:numPr>
+        <w:spacing w:line="360" w:lineRule="auto"/>
+        <w:rPr>
+          <w:b/>
+          <w:bCs/>
+        </w:rPr>
+      </w:pPr>
+      <w:r>
+        <w:rPr>
+          <w:b/>
+          <w:bCs/>
+        </w:rPr>
+        <w:lastRenderedPageBreak/>
+        <w:t xml:space="preserve">Creación de las publicaciones: </w:t>
+      </w:r>
+      <w:r>
+        <w:t xml:space="preserve">Para la creación de las publicaciones se usó </w:t>
+      </w:r>
+      <w:r>
+        <w:t>una cookie</w:t>
+      </w:r>
+      <w:r>
+        <w:t xml:space="preserve"> la cual guarda la información del usuario al momento del registro</w:t>
+      </w:r>
+      <w:r>
+        <w:t>,</w:t>
+      </w:r>
+      <w:r>
+        <w:t xml:space="preserve"> para que de esta forma la publicación tenga la información del usuario que la creó si es que no se escoge la opción de anónimo, la cual se creó con un condicional </w:t>
+      </w:r>
+      <w:r>
+        <w:t xml:space="preserve">que </w:t>
+      </w:r>
+      <w:r>
+        <w:t xml:space="preserve">al reconocer que esta seleccionada esa opción, simplemente no coloca la información personal de quien lo público. Ahora para la colocación </w:t>
+      </w:r>
+      <w:r>
+        <w:t>de la imagen</w:t>
+      </w:r>
+      <w:r>
+        <w:t xml:space="preserve">, se insertó un buscador de archivos con el cual seleccionaría la imagen, la cual a posterior se guardaría en base 64 dentro del Json. Por </w:t>
+      </w:r>
+      <w:r>
+        <w:t>último,</w:t>
+      </w:r>
+      <w:r>
+        <w:t xml:space="preserve"> para guardar la fecha de la creación de la publicación, se usó la función date() y se le dio el formato deseado.</w:t>
+      </w:r>
+    </w:p>
+    <w:p>
+      <w:pPr>
+        <w:numPr>
+          <w:ilvl w:val="0"/>
+          <w:numId w:val="5"/>
+        </w:numPr>
+        <w:spacing w:line="360" w:lineRule="auto"/>
+        <w:rPr>
+          <w:b/>
+          <w:bCs/>
+        </w:rPr>
+      </w:pPr>
+      <w:r>
+        <w:rPr>
+          <w:b/>
+          <w:bCs/>
+        </w:rPr>
+        <w:t xml:space="preserve">Pestaña de tendencias: </w:t>
+      </w:r>
+      <w:r>
+        <w:t>En esta pestaña de muestran las 10 publicaciones con más me gustas dentro de toda la aplicación, y para esto se realizó, dentro del backend, una función, la cual tomaría el arreglo que guardaría las publicaciones, las ordenaría y entregaría al frontend únicamente las 10 publicaciones con más me gustas para que se muestren.</w:t>
+      </w:r>
+    </w:p>
+    <w:p>
+      <w:pPr>
+        <w:numPr>
+          <w:ilvl w:val="0"/>
+          <w:numId w:val="5"/>
+        </w:numPr>
+        <w:spacing w:line="360" w:lineRule="auto"/>
+        <w:rPr>
+          <w:b/>
+          <w:bCs/>
+        </w:rPr>
+      </w:pPr>
+      <w:r>
+        <w:rPr>
+          <w:b/>
+          <w:bCs/>
+        </w:rPr>
+        <w:t xml:space="preserve">Pestaña para editar perfil de usuario: </w:t>
+      </w:r>
+      <w:r>
+        <w:t xml:space="preserve">Para editar los datos del usuario se creó una pestaña, muy similar a la pantalla de registro, la cual solicitaría los datos del usuario para que sean actualizados, todos menos el carné dado a que ese se usa como identificador. Luego se guarda dentro del arreglo dentro del backend con la posición que se obtendría por medio del identificador que es el </w:t>
+      </w:r>
+      <w:r>
+        <w:t>carné</w:t>
+      </w:r>
+      <w:r>
+        <w:t>.</w:t>
+      </w:r>
+    </w:p>
+    <w:p/>
+    <w:p>
+      <w:r>
+        <w:br/>
+      </w:r>
+      <w:r>
+        <w:br/>
+      </w:r>
+      <w:r>
+        <w:br/>
+      </w:r>
+      <w:r>
+        <w:br/>
+      </w:r>
+      <w:r>
+        <w:br/>
+      </w:r>
+      <w:r>
+        <w:br/>
+      </w:r>
+    </w:p>
+    <w:p/>
     <w:p/>
     <w:p>
       <w:pPr>
         <w:pStyle w:val="Ttulo1"/>
         <w:shd w:val="clear" w:color="auto" w:fill="FFFFFF"/>
         <w:spacing w:after="360"/>
-        <w:jc w:val="left"/>
-      </w:pPr>
-      <w:bookmarkStart w:id="11" w:name="_5rfuhgooewb0" w:colFirst="0" w:colLast="0"/>
-      <w:bookmarkEnd w:id="11"/>
-    </w:p>
-    <w:p/>
-    <w:p>
-      <w:r>
-        <w:br/>
-      </w:r>
-      <w:r>
-        <w:br/>
-      </w:r>
-      <w:r>
-        <w:br/>
-      </w:r>
-      <w:r>
-        <w:br/>
-      </w:r>
-      <w:r>
-        <w:br/>
-      </w:r>
-      <w:r>
-        <w:br/>
-      </w:r>
-      <w:r>
-        <w:br/>
-      </w:r>
-      <w:r>
-        <w:br/>
-      </w:r>
-      <w:r>
-        <w:br/>
-      </w:r>
-      <w:r>
-        <w:br/>
-      </w:r>
-      <w:r>
-        <w:br/>
-      </w:r>
-      <w:r>
-        <w:br/>
-      </w:r>
-      <w:r>
-        <w:br/>
-      </w:r>
-      <w:r>
-        <w:br/>
-      </w:r>
-      <w:r>
-        <w:br/>
-      </w:r>
-      <w:r>
-        <w:br/>
-      </w:r>
-      <w:r>
-        <w:br/>
-      </w:r>
-      <w:r>
-        <w:br/>
-      </w:r>
-    </w:p>
-    <w:p/>
-    <w:p/>
-    <w:p>
-      <w:pPr>
-        <w:pStyle w:val="Ttulo1"/>
-        <w:shd w:val="clear" w:color="auto" w:fill="FFFFFF"/>
-        <w:spacing w:after="360"/>
-      </w:pPr>
-      <w:bookmarkStart w:id="12" w:name="_ng9quldintk8" w:colFirst="0" w:colLast="0"/>
-      <w:bookmarkEnd w:id="12"/>
+      </w:pPr>
+      <w:bookmarkStart w:id="13" w:name="_Toc165147354"/>
       <w:r>
         <w:lastRenderedPageBreak/>
         <w:t>LÓGICA DEL PROGRAMA</w:t>
       </w:r>
-    </w:p>
-    <w:p>
-      <w:pPr>
-        <w:pStyle w:val="Ttulo2"/>
-        <w:numPr>
-          <w:ilvl w:val="0"/>
-          <w:numId w:val="2"/>
-        </w:numPr>
-      </w:pPr>
-      <w:bookmarkStart w:id="13" w:name="_xush55kxig5" w:colFirst="0" w:colLast="0"/>
       <w:bookmarkEnd w:id="13"/>
-      <w:r>
-        <w:t>NOMBRE DE LA CLASE</w:t>
-      </w:r>
-      <w:r>
-        <w:br/>
-      </w:r>
-      <w:r>
-        <w:rPr>
-          <w:b w:val="0"/>
-          <w:i/>
-        </w:rPr>
-        <w:t>Captura de las librerías usadas</w:t>
-      </w:r>
-    </w:p>
-    <w:p>
-      <w:pPr>
-        <w:pStyle w:val="Ttulo3"/>
-        <w:numPr>
-          <w:ilvl w:val="1"/>
-          <w:numId w:val="2"/>
-        </w:numPr>
-      </w:pPr>
-      <w:bookmarkStart w:id="14" w:name="_h84kbu3eveip" w:colFirst="0" w:colLast="0"/>
-      <w:bookmarkEnd w:id="14"/>
-      <w:r>
-        <w:t>Librerías</w:t>
-      </w:r>
-    </w:p>
-    <w:p>
-      <w:pPr>
-        <w:spacing w:line="360" w:lineRule="auto"/>
-        <w:ind w:left="1440"/>
-      </w:pPr>
-      <w:r>
-        <w:t>Breve descripción del funcionamiento de cada librería usada y breve descripción de para qué la usó</w:t>
-      </w:r>
-      <w:r>
-        <w:br/>
-      </w:r>
-    </w:p>
-    <w:p>
-      <w:pPr>
-        <w:pStyle w:val="Ttulo3"/>
-        <w:numPr>
-          <w:ilvl w:val="1"/>
-          <w:numId w:val="2"/>
-        </w:numPr>
-      </w:pPr>
-      <w:bookmarkStart w:id="15" w:name="_jmrvbw5ti5o0" w:colFirst="0" w:colLast="0"/>
-      <w:bookmarkEnd w:id="15"/>
-      <w:r>
-        <w:t>Variables Globales de la clase _(El nombre de su clase actual)</w:t>
-      </w:r>
-    </w:p>
-    <w:p>
-      <w:pPr>
-        <w:spacing w:line="360" w:lineRule="auto"/>
-        <w:rPr>
-          <w:i/>
-        </w:rPr>
-      </w:pPr>
-      <w:r>
-        <w:tab/>
-      </w:r>
-      <w:r>
-        <w:tab/>
-      </w:r>
-      <w:r>
-        <w:rPr>
-          <w:i/>
-        </w:rPr>
-        <w:t xml:space="preserve"> Captura de sus variables globales</w:t>
-      </w:r>
-    </w:p>
-    <w:p>
-      <w:pPr>
-        <w:spacing w:line="360" w:lineRule="auto"/>
-        <w:ind w:left="1440"/>
-      </w:pPr>
-      <w:r>
-        <w:t xml:space="preserve">Breve descripción generalizada </w:t>
-      </w:r>
-      <w:proofErr w:type="spellStart"/>
-      <w:r>
-        <w:t>de el</w:t>
-      </w:r>
-      <w:proofErr w:type="spellEnd"/>
-      <w:r>
-        <w:t xml:space="preserve"> uso de sus variables globales (No es necesario especificar para qué se usó cada una)</w:t>
-      </w:r>
-      <w:r>
-        <w:br/>
-      </w:r>
-    </w:p>
-    <w:p>
-      <w:pPr>
-        <w:pStyle w:val="Ttulo3"/>
-        <w:numPr>
-          <w:ilvl w:val="1"/>
-          <w:numId w:val="2"/>
-        </w:numPr>
-      </w:pPr>
-      <w:bookmarkStart w:id="16" w:name="_lg5om9s2qe42" w:colFirst="0" w:colLast="0"/>
-      <w:bookmarkEnd w:id="16"/>
-      <w:r>
-        <w:t xml:space="preserve">Función </w:t>
-      </w:r>
-      <w:proofErr w:type="spellStart"/>
-      <w:r>
-        <w:t>Main</w:t>
-      </w:r>
-      <w:proofErr w:type="spellEnd"/>
-    </w:p>
-    <w:p>
-      <w:pPr>
-        <w:spacing w:line="360" w:lineRule="auto"/>
-        <w:ind w:left="1440"/>
-      </w:pPr>
-      <w:r>
-        <w:t xml:space="preserve">Breve descripción de para qué usaron la función </w:t>
-      </w:r>
-      <w:proofErr w:type="spellStart"/>
-      <w:r>
-        <w:t>main</w:t>
-      </w:r>
-      <w:proofErr w:type="spellEnd"/>
-    </w:p>
-    <w:p>
-      <w:pPr>
-        <w:spacing w:line="360" w:lineRule="auto"/>
-        <w:ind w:left="1440"/>
-        <w:rPr>
-          <w:i/>
-        </w:rPr>
-      </w:pPr>
-      <w:r>
-        <w:rPr>
-          <w:i/>
-        </w:rPr>
-        <w:t xml:space="preserve">Captura del código de su función </w:t>
-      </w:r>
-      <w:proofErr w:type="spellStart"/>
-      <w:r>
-        <w:rPr>
-          <w:i/>
-        </w:rPr>
-        <w:t>main</w:t>
-      </w:r>
-      <w:proofErr w:type="spellEnd"/>
-    </w:p>
-    <w:p>
-      <w:pPr>
-        <w:spacing w:line="360" w:lineRule="auto"/>
-      </w:pPr>
-    </w:p>
-    <w:p>
-      <w:pPr>
-        <w:pStyle w:val="Ttulo3"/>
-        <w:numPr>
-          <w:ilvl w:val="1"/>
-          <w:numId w:val="2"/>
-        </w:numPr>
-      </w:pPr>
-      <w:bookmarkStart w:id="17" w:name="_xbejjcbelcz7" w:colFirst="0" w:colLast="0"/>
-      <w:bookmarkEnd w:id="17"/>
-      <w:r>
-        <w:t>Métodos y Funciones utilizadas</w:t>
-      </w:r>
-    </w:p>
-    <w:p>
-      <w:pPr>
-        <w:spacing w:line="360" w:lineRule="auto"/>
-        <w:ind w:left="1440"/>
-      </w:pPr>
-      <w:r>
-        <w:t xml:space="preserve">A </w:t>
-      </w:r>
-      <w:proofErr w:type="gramStart"/>
-      <w:r>
-        <w:t>continuación</w:t>
-      </w:r>
-      <w:proofErr w:type="gramEnd"/>
-      <w:r>
-        <w:t xml:space="preserve"> se dará una explicación general de lo que hace cada función:</w:t>
-      </w:r>
-    </w:p>
-    <w:p>
-      <w:pPr>
-        <w:numPr>
-          <w:ilvl w:val="0"/>
-          <w:numId w:val="1"/>
-        </w:numPr>
-        <w:spacing w:line="360" w:lineRule="auto"/>
-      </w:pPr>
-      <w:r>
-        <w:rPr>
-          <w:i/>
-        </w:rPr>
-        <w:t>Captura del nombre de su función que muestre el número de línea</w:t>
-      </w:r>
-      <w:r>
-        <w:br/>
-        <w:t>Breve descripción del uso de la función o para qué sirve</w:t>
-      </w:r>
-    </w:p>
-    <w:p>
-      <w:pPr>
-        <w:numPr>
-          <w:ilvl w:val="0"/>
-          <w:numId w:val="1"/>
-        </w:numPr>
-        <w:spacing w:line="360" w:lineRule="auto"/>
-      </w:pPr>
-      <w:r>
-        <w:rPr>
-          <w:noProof/>
-        </w:rPr>
-        <w:drawing>
-          <wp:inline distT="114300" distB="114300" distL="114300" distR="114300" wp14:anchorId="48E5DA03" wp14:editId="34E973FE">
-            <wp:extent cx="3114675" cy="190500"/>
-            <wp:effectExtent l="0" t="0" r="0" b="0"/>
-            <wp:docPr id="2" name="image2.png"/>
-            <wp:cNvGraphicFramePr/>
-            <a:graphic xmlns:a="http://schemas.openxmlformats.org/drawingml/2006/main">
-              <a:graphicData uri="http://schemas.openxmlformats.org/drawingml/2006/picture">
-                <pic:pic xmlns:pic="http://schemas.openxmlformats.org/drawingml/2006/picture">
-                  <pic:nvPicPr>
-                    <pic:cNvPr id="0" name="image2.png"/>
-                    <pic:cNvPicPr preferRelativeResize="0"/>
-                  </pic:nvPicPr>
-                  <pic:blipFill>
-                    <a:blip r:embed="rId8"/>
-                    <a:srcRect/>
-                    <a:stretch>
-                      <a:fillRect/>
-                    </a:stretch>
-                  </pic:blipFill>
-                  <pic:spPr>
-                    <a:xfrm>
-                      <a:off x="0" y="0"/>
-                      <a:ext cx="3114675" cy="190500"/>
-                    </a:xfrm>
-                    <a:prstGeom prst="rect">
-                      <a:avLst/>
-                    </a:prstGeom>
-                    <a:ln/>
-                  </pic:spPr>
-                </pic:pic>
-              </a:graphicData>
-            </a:graphic>
-          </wp:inline>
-        </w:drawing>
-      </w:r>
-      <w:r>
-        <w:br/>
-        <w:t>Breve descripción del uso de la función o para qué sirve</w:t>
-      </w:r>
-    </w:p>
+    </w:p>
+    <w:tbl>
+      <w:tblPr>
+        <w:tblStyle w:val="Tablaconcuadrcula"/>
+        <w:tblpPr w:leftFromText="141" w:rightFromText="141" w:vertAnchor="text" w:horzAnchor="page" w:tblpX="422" w:tblpY="566"/>
+        <w:tblW w:w="10994" w:type="dxa"/>
+        <w:tblLook w:val="04A0" w:firstRow="1" w:lastRow="0" w:firstColumn="1" w:lastColumn="0" w:noHBand="0" w:noVBand="1"/>
+      </w:tblPr>
+      <w:tblGrid>
+        <w:gridCol w:w="1603"/>
+        <w:gridCol w:w="1833"/>
+        <w:gridCol w:w="3606"/>
+        <w:gridCol w:w="3952"/>
+      </w:tblGrid>
+      <w:tr>
+        <w:trPr>
+          <w:trHeight w:val="784"/>
+        </w:trPr>
+        <w:tc>
+          <w:tcPr>
+            <w:tcW w:w="1603" w:type="dxa"/>
+          </w:tcPr>
+          <w:p>
+            <w:pPr>
+              <w:jc w:val="center"/>
+              <w:rPr>
+                <w:b/>
+                <w:bCs/>
+              </w:rPr>
+            </w:pPr>
+            <w:r>
+              <w:rPr>
+                <w:b/>
+                <w:bCs/>
+              </w:rPr>
+              <w:t xml:space="preserve">Método </w:t>
+            </w:r>
+          </w:p>
+        </w:tc>
+        <w:tc>
+          <w:tcPr>
+            <w:tcW w:w="1833" w:type="dxa"/>
+          </w:tcPr>
+          <w:p>
+            <w:pPr>
+              <w:jc w:val="center"/>
+              <w:rPr>
+                <w:b/>
+                <w:bCs/>
+              </w:rPr>
+            </w:pPr>
+            <w:r>
+              <w:rPr>
+                <w:b/>
+                <w:bCs/>
+              </w:rPr>
+              <w:t>Dirección y tipo de método</w:t>
+            </w:r>
+          </w:p>
+        </w:tc>
+        <w:tc>
+          <w:tcPr>
+            <w:tcW w:w="3606" w:type="dxa"/>
+          </w:tcPr>
+          <w:p>
+            <w:pPr>
+              <w:jc w:val="center"/>
+              <w:rPr>
+                <w:b/>
+                <w:bCs/>
+              </w:rPr>
+            </w:pPr>
+            <w:proofErr w:type="spellStart"/>
+            <w:r>
+              <w:rPr>
+                <w:b/>
+                <w:bCs/>
+              </w:rPr>
+              <w:t>Body</w:t>
+            </w:r>
+            <w:proofErr w:type="spellEnd"/>
+          </w:p>
+        </w:tc>
+        <w:tc>
+          <w:tcPr>
+            <w:tcW w:w="3952" w:type="dxa"/>
+          </w:tcPr>
+          <w:p>
+            <w:pPr>
+              <w:jc w:val="center"/>
+              <w:rPr>
+                <w:b/>
+                <w:bCs/>
+              </w:rPr>
+            </w:pPr>
+            <w:r>
+              <w:rPr>
+                <w:b/>
+                <w:bCs/>
+              </w:rPr>
+              <w:t>Respuesta</w:t>
+            </w:r>
+          </w:p>
+        </w:tc>
+      </w:tr>
+      <w:tr>
+        <w:trPr>
+          <w:trHeight w:val="694"/>
+        </w:trPr>
+        <w:tc>
+          <w:tcPr>
+            <w:tcW w:w="1603" w:type="dxa"/>
+          </w:tcPr>
+          <w:p>
+            <w:pPr>
+              <w:rPr>
+                <w:b/>
+                <w:bCs/>
+                <w:sz w:val="24"/>
+                <w:szCs w:val="24"/>
+              </w:rPr>
+            </w:pPr>
+            <w:r>
+              <w:rPr>
+                <w:b/>
+                <w:bCs/>
+                <w:sz w:val="24"/>
+                <w:szCs w:val="24"/>
+              </w:rPr>
+              <w:t>Validar Inicio de Sesión</w:t>
+            </w:r>
+          </w:p>
+        </w:tc>
+        <w:tc>
+          <w:tcPr>
+            <w:tcW w:w="1833" w:type="dxa"/>
+          </w:tcPr>
+          <w:p>
+            <w:pPr>
+              <w:rPr>
+                <w:sz w:val="24"/>
+                <w:szCs w:val="24"/>
+              </w:rPr>
+            </w:pPr>
+            <w:r>
+              <w:rPr>
+                <w:sz w:val="24"/>
+                <w:szCs w:val="24"/>
+              </w:rPr>
+              <w:t>/inicio</w:t>
+            </w:r>
+          </w:p>
+        </w:tc>
+        <w:tc>
+          <w:tcPr>
+            <w:tcW w:w="3606" w:type="dxa"/>
+            <w:vMerge w:val="restart"/>
+            <w:vAlign w:val="center"/>
+          </w:tcPr>
+          <w:p>
+            <w:pPr>
+              <w:jc w:val="center"/>
+              <w:rPr>
+                <w:sz w:val="24"/>
+                <w:szCs w:val="24"/>
+              </w:rPr>
+            </w:pPr>
+            <w:r>
+              <w:rPr>
+                <w:sz w:val="24"/>
+                <w:szCs w:val="24"/>
+              </w:rPr>
+              <w:drawing>
+                <wp:inline distT="0" distB="0" distL="0" distR="0" wp14:anchorId="6C89F78C" wp14:editId="03EA9699">
+                  <wp:extent cx="2006176" cy="643154"/>
+                  <wp:effectExtent l="0" t="0" r="0" b="5080"/>
+                  <wp:docPr id="1034697586" name="Imagen 1" descr="Interfaz de usuario gráfica, Texto&#10;&#10;Descripción generada automáticamente"/>
+                  <wp:cNvGraphicFramePr>
+                    <a:graphicFrameLocks xmlns:a="http://schemas.openxmlformats.org/drawingml/2006/main" noChangeAspect="1"/>
+                  </wp:cNvGraphicFramePr>
+                  <a:graphic xmlns:a="http://schemas.openxmlformats.org/drawingml/2006/main">
+                    <a:graphicData uri="http://schemas.openxmlformats.org/drawingml/2006/picture">
+                      <pic:pic xmlns:pic="http://schemas.openxmlformats.org/drawingml/2006/picture">
+                        <pic:nvPicPr>
+                          <pic:cNvPr id="1034697586" name="Imagen 1" descr="Interfaz de usuario gráfica, Texto&#10;&#10;Descripción generada automáticamente"/>
+                          <pic:cNvPicPr/>
+                        </pic:nvPicPr>
+                        <pic:blipFill rotWithShape="1">
+                          <a:blip r:embed="rId8"/>
+                          <a:srcRect l="24067" r="7227"/>
+                          <a:stretch/>
+                        </pic:blipFill>
+                        <pic:spPr bwMode="auto">
+                          <a:xfrm>
+                            <a:off x="0" y="0"/>
+                            <a:ext cx="2015695" cy="646206"/>
+                          </a:xfrm>
+                          <a:prstGeom prst="rect">
+                            <a:avLst/>
+                          </a:prstGeom>
+                          <a:ln>
+                            <a:noFill/>
+                          </a:ln>
+                          <a:extLst>
+                            <a:ext uri="{53640926-AAD7-44D8-BBD7-CCE9431645EC}">
+                              <a14:shadowObscured xmlns:a14="http://schemas.microsoft.com/office/drawing/2010/main"/>
+                            </a:ext>
+                          </a:extLst>
+                        </pic:spPr>
+                      </pic:pic>
+                    </a:graphicData>
+                  </a:graphic>
+                </wp:inline>
+              </w:drawing>
+            </w:r>
+          </w:p>
+        </w:tc>
+        <w:tc>
+          <w:tcPr>
+            <w:tcW w:w="3952" w:type="dxa"/>
+            <w:vMerge w:val="restart"/>
+            <w:vAlign w:val="center"/>
+          </w:tcPr>
+          <w:p>
+            <w:pPr>
+              <w:jc w:val="center"/>
+              <w:rPr>
+                <w:sz w:val="24"/>
+                <w:szCs w:val="24"/>
+              </w:rPr>
+            </w:pPr>
+            <w:r>
+              <w:rPr>
+                <w:sz w:val="24"/>
+                <w:szCs w:val="24"/>
+              </w:rPr>
+              <w:drawing>
+                <wp:inline distT="0" distB="0" distL="0" distR="0" wp14:anchorId="59A00BE0" wp14:editId="6BF4753A">
+                  <wp:extent cx="1563332" cy="1265555"/>
+                  <wp:effectExtent l="0" t="0" r="0" b="0"/>
+                  <wp:docPr id="2067051835" name="Imagen 1" descr="Interfaz de usuario gráfica, Texto, Aplicación&#10;&#10;Descripción generada automáticamente"/>
+                  <wp:cNvGraphicFramePr>
+                    <a:graphicFrameLocks xmlns:a="http://schemas.openxmlformats.org/drawingml/2006/main" noChangeAspect="1"/>
+                  </wp:cNvGraphicFramePr>
+                  <a:graphic xmlns:a="http://schemas.openxmlformats.org/drawingml/2006/main">
+                    <a:graphicData uri="http://schemas.openxmlformats.org/drawingml/2006/picture">
+                      <pic:pic xmlns:pic="http://schemas.openxmlformats.org/drawingml/2006/picture">
+                        <pic:nvPicPr>
+                          <pic:cNvPr id="2067051835" name="Imagen 1" descr="Interfaz de usuario gráfica, Texto, Aplicación&#10;&#10;Descripción generada automáticamente"/>
+                          <pic:cNvPicPr/>
+                        </pic:nvPicPr>
+                        <pic:blipFill>
+                          <a:blip r:embed="rId9"/>
+                          <a:stretch>
+                            <a:fillRect/>
+                          </a:stretch>
+                        </pic:blipFill>
+                        <pic:spPr>
+                          <a:xfrm>
+                            <a:off x="0" y="0"/>
+                            <a:ext cx="1578706" cy="1278001"/>
+                          </a:xfrm>
+                          <a:prstGeom prst="rect">
+                            <a:avLst/>
+                          </a:prstGeom>
+                        </pic:spPr>
+                      </pic:pic>
+                    </a:graphicData>
+                  </a:graphic>
+                </wp:inline>
+              </w:drawing>
+            </w:r>
+          </w:p>
+        </w:tc>
+      </w:tr>
+      <w:tr>
+        <w:trPr>
+          <w:trHeight w:val="4830"/>
+        </w:trPr>
+        <w:tc>
+          <w:tcPr>
+            <w:tcW w:w="1603" w:type="dxa"/>
+          </w:tcPr>
+          <w:p>
+            <w:pPr>
+              <w:rPr>
+                <w:sz w:val="24"/>
+                <w:szCs w:val="24"/>
+              </w:rPr>
+            </w:pPr>
+            <w:r>
+              <w:rPr>
+                <w:sz w:val="24"/>
+                <w:szCs w:val="24"/>
+              </w:rPr>
+              <w:t xml:space="preserve">Recibe el Json que se envía en el inicio de sesión y verifica que el </w:t>
+            </w:r>
+            <w:proofErr w:type="gramStart"/>
+            <w:r>
+              <w:rPr>
+                <w:sz w:val="24"/>
+                <w:szCs w:val="24"/>
+              </w:rPr>
+              <w:t>carnet</w:t>
+            </w:r>
+            <w:proofErr w:type="gramEnd"/>
+            <w:r>
+              <w:rPr>
+                <w:sz w:val="24"/>
+                <w:szCs w:val="24"/>
+              </w:rPr>
+              <w:t xml:space="preserve"> y la contraseña coincidan con alguno de los usuarios para luego enviar el Json con la información completa del usuario</w:t>
+            </w:r>
+          </w:p>
+        </w:tc>
+        <w:tc>
+          <w:tcPr>
+            <w:tcW w:w="1833" w:type="dxa"/>
+            <w:vAlign w:val="center"/>
+          </w:tcPr>
+          <w:p>
+            <w:pPr>
+              <w:jc w:val="center"/>
+              <w:rPr>
+                <w:sz w:val="24"/>
+                <w:szCs w:val="24"/>
+              </w:rPr>
+            </w:pPr>
+            <w:r>
+              <w:rPr>
+                <w:sz w:val="24"/>
+                <w:szCs w:val="24"/>
+              </w:rPr>
+              <w:t>POST</w:t>
+            </w:r>
+          </w:p>
+        </w:tc>
+        <w:tc>
+          <w:tcPr>
+            <w:tcW w:w="3606" w:type="dxa"/>
+            <w:vMerge/>
+          </w:tcPr>
+          <w:p>
+            <w:pPr>
+              <w:rPr>
+                <w:sz w:val="24"/>
+                <w:szCs w:val="24"/>
+              </w:rPr>
+            </w:pPr>
+          </w:p>
+        </w:tc>
+        <w:tc>
+          <w:tcPr>
+            <w:tcW w:w="3952" w:type="dxa"/>
+            <w:vMerge/>
+          </w:tcPr>
+          <w:p>
+            <w:pPr>
+              <w:rPr>
+                <w:sz w:val="24"/>
+                <w:szCs w:val="24"/>
+              </w:rPr>
+            </w:pPr>
+          </w:p>
+        </w:tc>
+      </w:tr>
+      <w:tr>
+        <w:trPr>
+          <w:trHeight w:val="983"/>
+        </w:trPr>
+        <w:tc>
+          <w:tcPr>
+            <w:tcW w:w="1603" w:type="dxa"/>
+          </w:tcPr>
+          <w:p>
+            <w:pPr>
+              <w:rPr>
+                <w:b/>
+                <w:bCs/>
+                <w:sz w:val="24"/>
+                <w:szCs w:val="24"/>
+              </w:rPr>
+            </w:pPr>
+            <w:r>
+              <w:rPr>
+                <w:b/>
+                <w:bCs/>
+                <w:sz w:val="24"/>
+                <w:szCs w:val="24"/>
+              </w:rPr>
+              <w:t>Crear un Usuario</w:t>
+            </w:r>
+          </w:p>
+        </w:tc>
+        <w:tc>
+          <w:tcPr>
+            <w:tcW w:w="1833" w:type="dxa"/>
+            <w:vAlign w:val="center"/>
+          </w:tcPr>
+          <w:p>
+            <w:pPr>
+              <w:jc w:val="center"/>
+              <w:rPr>
+                <w:sz w:val="24"/>
+                <w:szCs w:val="24"/>
+              </w:rPr>
+            </w:pPr>
+            <w:r>
+              <w:rPr>
+                <w:sz w:val="24"/>
+                <w:szCs w:val="24"/>
+              </w:rPr>
+              <w:t>/registro</w:t>
+            </w:r>
+          </w:p>
+        </w:tc>
+        <w:tc>
+          <w:tcPr>
+            <w:tcW w:w="3606" w:type="dxa"/>
+            <w:vMerge w:val="restart"/>
+            <w:vAlign w:val="center"/>
+          </w:tcPr>
+          <w:p>
+            <w:pPr>
+              <w:jc w:val="center"/>
+              <w:rPr>
+                <w:sz w:val="24"/>
+                <w:szCs w:val="24"/>
+              </w:rPr>
+            </w:pPr>
+            <w:r>
+              <w:rPr>
+                <w:sz w:val="24"/>
+                <w:szCs w:val="24"/>
+              </w:rPr>
+              <w:drawing>
+                <wp:inline distT="0" distB="0" distL="0" distR="0" wp14:anchorId="1C421EA5" wp14:editId="2F9E5B10">
+                  <wp:extent cx="1968781" cy="1481274"/>
+                  <wp:effectExtent l="0" t="0" r="0" b="5080"/>
+                  <wp:docPr id="2054975301" name="Imagen 1" descr="Interfaz de usuario gráfica, Texto, Aplicación&#10;&#10;Descripción generada automáticamente"/>
+                  <wp:cNvGraphicFramePr>
+                    <a:graphicFrameLocks xmlns:a="http://schemas.openxmlformats.org/drawingml/2006/main" noChangeAspect="1"/>
+                  </wp:cNvGraphicFramePr>
+                  <a:graphic xmlns:a="http://schemas.openxmlformats.org/drawingml/2006/main">
+                    <a:graphicData uri="http://schemas.openxmlformats.org/drawingml/2006/picture">
+                      <pic:pic xmlns:pic="http://schemas.openxmlformats.org/drawingml/2006/picture">
+                        <pic:nvPicPr>
+                          <pic:cNvPr id="2054975301" name="Imagen 1" descr="Interfaz de usuario gráfica, Texto, Aplicación&#10;&#10;Descripción generada automáticamente"/>
+                          <pic:cNvPicPr/>
+                        </pic:nvPicPr>
+                        <pic:blipFill>
+                          <a:blip r:embed="rId10"/>
+                          <a:stretch>
+                            <a:fillRect/>
+                          </a:stretch>
+                        </pic:blipFill>
+                        <pic:spPr>
+                          <a:xfrm>
+                            <a:off x="0" y="0"/>
+                            <a:ext cx="1978279" cy="1488420"/>
+                          </a:xfrm>
+                          <a:prstGeom prst="rect">
+                            <a:avLst/>
+                          </a:prstGeom>
+                        </pic:spPr>
+                      </pic:pic>
+                    </a:graphicData>
+                  </a:graphic>
+                </wp:inline>
+              </w:drawing>
+            </w:r>
+          </w:p>
+        </w:tc>
+        <w:tc>
+          <w:tcPr>
+            <w:tcW w:w="3952" w:type="dxa"/>
+            <w:vMerge w:val="restart"/>
+            <w:vAlign w:val="center"/>
+          </w:tcPr>
+          <w:p>
+            <w:pPr>
+              <w:jc w:val="center"/>
+              <w:rPr>
+                <w:sz w:val="24"/>
+                <w:szCs w:val="24"/>
+              </w:rPr>
+            </w:pPr>
+            <w:r>
+              <w:rPr>
+                <w:sz w:val="24"/>
+                <w:szCs w:val="24"/>
+              </w:rPr>
+              <w:drawing>
+                <wp:inline distT="0" distB="0" distL="0" distR="0" wp14:anchorId="69183459" wp14:editId="609D3BBB">
+                  <wp:extent cx="1464462" cy="495128"/>
+                  <wp:effectExtent l="0" t="0" r="2540" b="635"/>
+                  <wp:docPr id="414512815" name="Imagen 1" descr="Texto&#10;&#10;Descripción generada automáticamente con confianza media"/>
+                  <wp:cNvGraphicFramePr>
+                    <a:graphicFrameLocks xmlns:a="http://schemas.openxmlformats.org/drawingml/2006/main" noChangeAspect="1"/>
+                  </wp:cNvGraphicFramePr>
+                  <a:graphic xmlns:a="http://schemas.openxmlformats.org/drawingml/2006/main">
+                    <a:graphicData uri="http://schemas.openxmlformats.org/drawingml/2006/picture">
+                      <pic:pic xmlns:pic="http://schemas.openxmlformats.org/drawingml/2006/picture">
+                        <pic:nvPicPr>
+                          <pic:cNvPr id="414512815" name="Imagen 1" descr="Texto&#10;&#10;Descripción generada automáticamente con confianza media"/>
+                          <pic:cNvPicPr/>
+                        </pic:nvPicPr>
+                        <pic:blipFill>
+                          <a:blip r:embed="rId11"/>
+                          <a:stretch>
+                            <a:fillRect/>
+                          </a:stretch>
+                        </pic:blipFill>
+                        <pic:spPr>
+                          <a:xfrm>
+                            <a:off x="0" y="0"/>
+                            <a:ext cx="1477559" cy="499556"/>
+                          </a:xfrm>
+                          <a:prstGeom prst="rect">
+                            <a:avLst/>
+                          </a:prstGeom>
+                        </pic:spPr>
+                      </pic:pic>
+                    </a:graphicData>
+                  </a:graphic>
+                </wp:inline>
+              </w:drawing>
+            </w:r>
+          </w:p>
+        </w:tc>
+      </w:tr>
+      <w:tr>
+        <w:trPr>
+          <w:trHeight w:val="983"/>
+        </w:trPr>
+        <w:tc>
+          <w:tcPr>
+            <w:tcW w:w="1603" w:type="dxa"/>
+          </w:tcPr>
+          <w:p>
+            <w:pPr>
+              <w:rPr>
+                <w:sz w:val="24"/>
+                <w:szCs w:val="24"/>
+              </w:rPr>
+            </w:pPr>
+            <w:r>
+              <w:rPr>
+                <w:sz w:val="24"/>
+                <w:szCs w:val="24"/>
+              </w:rPr>
+              <w:t xml:space="preserve">Recibe los datos para la creación </w:t>
+            </w:r>
+            <w:proofErr w:type="spellStart"/>
+            <w:r>
+              <w:rPr>
+                <w:sz w:val="24"/>
+                <w:szCs w:val="24"/>
+              </w:rPr>
+              <w:t>del</w:t>
+            </w:r>
+            <w:proofErr w:type="spellEnd"/>
+            <w:r>
+              <w:rPr>
+                <w:sz w:val="24"/>
+                <w:szCs w:val="24"/>
+              </w:rPr>
+              <w:t xml:space="preserve"> un nuevo usuario y los sube al arreglo en donde se guarda la información de los usuarios.</w:t>
+            </w:r>
+          </w:p>
+        </w:tc>
+        <w:tc>
+          <w:tcPr>
+            <w:tcW w:w="1833" w:type="dxa"/>
+            <w:vAlign w:val="center"/>
+          </w:tcPr>
+          <w:p>
+            <w:pPr>
+              <w:jc w:val="center"/>
+              <w:rPr>
+                <w:sz w:val="24"/>
+                <w:szCs w:val="24"/>
+              </w:rPr>
+            </w:pPr>
+            <w:r>
+              <w:rPr>
+                <w:sz w:val="24"/>
+                <w:szCs w:val="24"/>
+              </w:rPr>
+              <w:t>POST</w:t>
+            </w:r>
+          </w:p>
+        </w:tc>
+        <w:tc>
+          <w:tcPr>
+            <w:tcW w:w="3606" w:type="dxa"/>
+            <w:vMerge/>
+          </w:tcPr>
+          <w:p>
+            <w:pPr>
+              <w:rPr>
+                <w:sz w:val="24"/>
+                <w:szCs w:val="24"/>
+              </w:rPr>
+            </w:pPr>
+          </w:p>
+        </w:tc>
+        <w:tc>
+          <w:tcPr>
+            <w:tcW w:w="3952" w:type="dxa"/>
+            <w:vMerge/>
+          </w:tcPr>
+          <w:p>
+            <w:pPr>
+              <w:rPr>
+                <w:sz w:val="24"/>
+                <w:szCs w:val="24"/>
+              </w:rPr>
+            </w:pPr>
+          </w:p>
+        </w:tc>
+      </w:tr>
+      <w:tr>
+        <w:trPr>
+          <w:trHeight w:val="416"/>
+        </w:trPr>
+        <w:tc>
+          <w:tcPr>
+            <w:tcW w:w="1603" w:type="dxa"/>
+          </w:tcPr>
+          <w:p>
+            <w:pPr>
+              <w:rPr>
+                <w:b/>
+                <w:bCs/>
+                <w:sz w:val="24"/>
+                <w:szCs w:val="24"/>
+              </w:rPr>
+            </w:pPr>
+            <w:r>
+              <w:rPr>
+                <w:b/>
+                <w:bCs/>
+                <w:sz w:val="24"/>
+                <w:szCs w:val="24"/>
+              </w:rPr>
+              <w:t>Crear un Post nuevo</w:t>
+            </w:r>
+          </w:p>
+        </w:tc>
+        <w:tc>
+          <w:tcPr>
+            <w:tcW w:w="1833" w:type="dxa"/>
+            <w:vAlign w:val="center"/>
+          </w:tcPr>
+          <w:p>
+            <w:pPr>
+              <w:jc w:val="center"/>
+              <w:rPr>
+                <w:sz w:val="24"/>
+                <w:szCs w:val="24"/>
+              </w:rPr>
+            </w:pPr>
+            <w:r>
+              <w:rPr>
+                <w:sz w:val="24"/>
+                <w:szCs w:val="24"/>
+              </w:rPr>
+              <w:t>/home</w:t>
+            </w:r>
+          </w:p>
+        </w:tc>
+        <w:tc>
+          <w:tcPr>
+            <w:tcW w:w="3606" w:type="dxa"/>
+            <w:vMerge w:val="restart"/>
+            <w:vAlign w:val="center"/>
+          </w:tcPr>
+          <w:p>
+            <w:pPr>
+              <w:jc w:val="center"/>
+              <w:rPr>
+                <w:sz w:val="24"/>
+                <w:szCs w:val="24"/>
+              </w:rPr>
+            </w:pPr>
+            <w:r>
+              <w:rPr>
+                <w:sz w:val="24"/>
+                <w:szCs w:val="24"/>
+              </w:rPr>
+              <w:drawing>
+                <wp:inline distT="0" distB="0" distL="0" distR="0" wp14:anchorId="0B096960" wp14:editId="031C45B2">
+                  <wp:extent cx="2144493" cy="2124536"/>
+                  <wp:effectExtent l="0" t="0" r="8255" b="9525"/>
+                  <wp:docPr id="1391176843" name="Imagen 1" descr="Texto&#10;&#10;Descripción generada automáticamente"/>
+                  <wp:cNvGraphicFramePr>
+                    <a:graphicFrameLocks xmlns:a="http://schemas.openxmlformats.org/drawingml/2006/main" noChangeAspect="1"/>
+                  </wp:cNvGraphicFramePr>
+                  <a:graphic xmlns:a="http://schemas.openxmlformats.org/drawingml/2006/main">
+                    <a:graphicData uri="http://schemas.openxmlformats.org/drawingml/2006/picture">
+                      <pic:pic xmlns:pic="http://schemas.openxmlformats.org/drawingml/2006/picture">
+                        <pic:nvPicPr>
+                          <pic:cNvPr id="1391176843" name="Imagen 1" descr="Texto&#10;&#10;Descripción generada automáticamente"/>
+                          <pic:cNvPicPr/>
+                        </pic:nvPicPr>
+                        <pic:blipFill>
+                          <a:blip r:embed="rId12"/>
+                          <a:stretch>
+                            <a:fillRect/>
+                          </a:stretch>
+                        </pic:blipFill>
+                        <pic:spPr>
+                          <a:xfrm>
+                            <a:off x="0" y="0"/>
+                            <a:ext cx="2161194" cy="2141082"/>
+                          </a:xfrm>
+                          <a:prstGeom prst="rect">
+                            <a:avLst/>
+                          </a:prstGeom>
+                        </pic:spPr>
+                      </pic:pic>
+                    </a:graphicData>
+                  </a:graphic>
+                </wp:inline>
+              </w:drawing>
+            </w:r>
+          </w:p>
+        </w:tc>
+        <w:tc>
+          <w:tcPr>
+            <w:tcW w:w="3952" w:type="dxa"/>
+            <w:vMerge w:val="restart"/>
+            <w:vAlign w:val="center"/>
+          </w:tcPr>
+          <w:p>
+            <w:pPr>
+              <w:jc w:val="center"/>
+              <w:rPr>
+                <w:sz w:val="24"/>
+                <w:szCs w:val="24"/>
+              </w:rPr>
+            </w:pPr>
+            <w:r>
+              <w:rPr>
+                <w:sz w:val="24"/>
+                <w:szCs w:val="24"/>
+              </w:rPr>
+              <w:drawing>
+                <wp:inline distT="0" distB="0" distL="0" distR="0" wp14:anchorId="6EAA6B85" wp14:editId="1AEBAD74">
+                  <wp:extent cx="1676400" cy="110695"/>
+                  <wp:effectExtent l="0" t="0" r="0" b="3810"/>
+                  <wp:docPr id="324165388" name="Imagen 1"/>
+                  <wp:cNvGraphicFramePr>
+                    <a:graphicFrameLocks xmlns:a="http://schemas.openxmlformats.org/drawingml/2006/main" noChangeAspect="1"/>
+                  </wp:cNvGraphicFramePr>
+                  <a:graphic xmlns:a="http://schemas.openxmlformats.org/drawingml/2006/main">
+                    <a:graphicData uri="http://schemas.openxmlformats.org/drawingml/2006/picture">
+                      <pic:pic xmlns:pic="http://schemas.openxmlformats.org/drawingml/2006/picture">
+                        <pic:nvPicPr>
+                          <pic:cNvPr id="324165388" name=""/>
+                          <pic:cNvPicPr/>
+                        </pic:nvPicPr>
+                        <pic:blipFill>
+                          <a:blip r:embed="rId13"/>
+                          <a:stretch>
+                            <a:fillRect/>
+                          </a:stretch>
+                        </pic:blipFill>
+                        <pic:spPr>
+                          <a:xfrm>
+                            <a:off x="0" y="0"/>
+                            <a:ext cx="1845390" cy="121854"/>
+                          </a:xfrm>
+                          <a:prstGeom prst="rect">
+                            <a:avLst/>
+                          </a:prstGeom>
+                        </pic:spPr>
+                      </pic:pic>
+                    </a:graphicData>
+                  </a:graphic>
+                </wp:inline>
+              </w:drawing>
+            </w:r>
+          </w:p>
+        </w:tc>
+      </w:tr>
+      <w:tr>
+        <w:trPr>
+          <w:trHeight w:val="4830"/>
+        </w:trPr>
+        <w:tc>
+          <w:tcPr>
+            <w:tcW w:w="1603" w:type="dxa"/>
+          </w:tcPr>
+          <w:p>
+            <w:pPr>
+              <w:rPr>
+                <w:sz w:val="24"/>
+                <w:szCs w:val="24"/>
+              </w:rPr>
+            </w:pPr>
+            <w:r>
+              <w:rPr>
+                <w:sz w:val="24"/>
+                <w:szCs w:val="24"/>
+              </w:rPr>
+              <w:lastRenderedPageBreak/>
+              <w:t>Recibe la información de que se desea colocar en la publicación y los datos de las cookies del usuario para luego asignarlos a un nuevo objeto de tipo Json para el arreglo</w:t>
+            </w:r>
+          </w:p>
+        </w:tc>
+        <w:tc>
+          <w:tcPr>
+            <w:tcW w:w="1833" w:type="dxa"/>
+            <w:vAlign w:val="center"/>
+          </w:tcPr>
+          <w:p>
+            <w:pPr>
+              <w:jc w:val="center"/>
+              <w:rPr>
+                <w:sz w:val="24"/>
+                <w:szCs w:val="24"/>
+              </w:rPr>
+            </w:pPr>
+            <w:r>
+              <w:rPr>
+                <w:sz w:val="24"/>
+                <w:szCs w:val="24"/>
+              </w:rPr>
+              <w:t>POST</w:t>
+            </w:r>
+          </w:p>
+        </w:tc>
+        <w:tc>
+          <w:tcPr>
+            <w:tcW w:w="3606" w:type="dxa"/>
+            <w:vMerge/>
+            <w:vAlign w:val="center"/>
+          </w:tcPr>
+          <w:p>
+            <w:pPr>
+              <w:jc w:val="center"/>
+              <w:rPr>
+                <w:sz w:val="24"/>
+                <w:szCs w:val="24"/>
+              </w:rPr>
+            </w:pPr>
+          </w:p>
+        </w:tc>
+        <w:tc>
+          <w:tcPr>
+            <w:tcW w:w="3952" w:type="dxa"/>
+            <w:vMerge/>
+            <w:vAlign w:val="center"/>
+          </w:tcPr>
+          <w:p>
+            <w:pPr>
+              <w:jc w:val="center"/>
+              <w:rPr>
+                <w:sz w:val="24"/>
+                <w:szCs w:val="24"/>
+              </w:rPr>
+            </w:pPr>
+          </w:p>
+        </w:tc>
+      </w:tr>
+      <w:tr>
+        <w:trPr>
+          <w:trHeight w:val="826"/>
+        </w:trPr>
+        <w:tc>
+          <w:tcPr>
+            <w:tcW w:w="1603" w:type="dxa"/>
+          </w:tcPr>
+          <w:p>
+            <w:pPr>
+              <w:rPr>
+                <w:b/>
+                <w:bCs/>
+                <w:sz w:val="24"/>
+                <w:szCs w:val="24"/>
+              </w:rPr>
+            </w:pPr>
+            <w:r>
+              <w:rPr>
+                <w:b/>
+                <w:bCs/>
+                <w:sz w:val="24"/>
+                <w:szCs w:val="24"/>
+              </w:rPr>
+              <w:t>Editar Usuario</w:t>
+            </w:r>
+          </w:p>
+        </w:tc>
+        <w:tc>
+          <w:tcPr>
+            <w:tcW w:w="1833" w:type="dxa"/>
+            <w:vAlign w:val="center"/>
+          </w:tcPr>
+          <w:p>
+            <w:pPr>
+              <w:jc w:val="center"/>
+              <w:rPr>
+                <w:sz w:val="24"/>
+                <w:szCs w:val="24"/>
+              </w:rPr>
+            </w:pPr>
+            <w:r>
+              <w:rPr>
+                <w:sz w:val="24"/>
+                <w:szCs w:val="24"/>
+              </w:rPr>
+              <w:t>/editar/${</w:t>
+            </w:r>
+            <w:proofErr w:type="gramStart"/>
+            <w:r>
+              <w:rPr>
+                <w:sz w:val="24"/>
+                <w:szCs w:val="24"/>
+              </w:rPr>
+              <w:t>carnet</w:t>
+            </w:r>
+            <w:proofErr w:type="gramEnd"/>
+            <w:r>
+              <w:rPr>
+                <w:sz w:val="24"/>
+                <w:szCs w:val="24"/>
+              </w:rPr>
+              <w:t>}</w:t>
+            </w:r>
+          </w:p>
+        </w:tc>
+        <w:tc>
+          <w:tcPr>
+            <w:tcW w:w="3606" w:type="dxa"/>
+            <w:vMerge w:val="restart"/>
+            <w:vAlign w:val="center"/>
+          </w:tcPr>
+          <w:p>
+            <w:pPr>
+              <w:jc w:val="center"/>
+              <w:rPr>
+                <w:sz w:val="24"/>
+                <w:szCs w:val="24"/>
+              </w:rPr>
+            </w:pPr>
+            <w:r>
+              <w:rPr>
+                <w:sz w:val="24"/>
+                <w:szCs w:val="24"/>
+              </w:rPr>
+              <w:drawing>
+                <wp:inline distT="0" distB="0" distL="0" distR="0" wp14:anchorId="5E6A0757" wp14:editId="24A88A65">
+                  <wp:extent cx="2094181" cy="1666798"/>
+                  <wp:effectExtent l="0" t="0" r="1905" b="0"/>
+                  <wp:docPr id="507060945" name="Imagen 1" descr="Una captura de pantalla de un celular&#10;&#10;Descripción generada automáticamente"/>
+                  <wp:cNvGraphicFramePr>
+                    <a:graphicFrameLocks xmlns:a="http://schemas.openxmlformats.org/drawingml/2006/main" noChangeAspect="1"/>
+                  </wp:cNvGraphicFramePr>
+                  <a:graphic xmlns:a="http://schemas.openxmlformats.org/drawingml/2006/main">
+                    <a:graphicData uri="http://schemas.openxmlformats.org/drawingml/2006/picture">
+                      <pic:pic xmlns:pic="http://schemas.openxmlformats.org/drawingml/2006/picture">
+                        <pic:nvPicPr>
+                          <pic:cNvPr id="507060945" name="Imagen 1" descr="Una captura de pantalla de un celular&#10;&#10;Descripción generada automáticamente"/>
+                          <pic:cNvPicPr/>
+                        </pic:nvPicPr>
+                        <pic:blipFill>
+                          <a:blip r:embed="rId14"/>
+                          <a:stretch>
+                            <a:fillRect/>
+                          </a:stretch>
+                        </pic:blipFill>
+                        <pic:spPr>
+                          <a:xfrm>
+                            <a:off x="0" y="0"/>
+                            <a:ext cx="2103478" cy="1674197"/>
+                          </a:xfrm>
+                          <a:prstGeom prst="rect">
+                            <a:avLst/>
+                          </a:prstGeom>
+                        </pic:spPr>
+                      </pic:pic>
+                    </a:graphicData>
+                  </a:graphic>
+                </wp:inline>
+              </w:drawing>
+            </w:r>
+          </w:p>
+        </w:tc>
+        <w:tc>
+          <w:tcPr>
+            <w:tcW w:w="3952" w:type="dxa"/>
+            <w:vAlign w:val="center"/>
+          </w:tcPr>
+          <w:p>
+            <w:pPr>
+              <w:jc w:val="center"/>
+              <w:rPr>
+                <w:sz w:val="24"/>
+                <w:szCs w:val="24"/>
+              </w:rPr>
+            </w:pPr>
+            <w:r>
+              <w:rPr>
+                <w:sz w:val="24"/>
+                <w:szCs w:val="24"/>
+              </w:rPr>
+              <w:drawing>
+                <wp:inline distT="0" distB="0" distL="0" distR="0" wp14:anchorId="70D20CD8" wp14:editId="4543B799">
+                  <wp:extent cx="1853950" cy="162560"/>
+                  <wp:effectExtent l="0" t="0" r="0" b="8890"/>
+                  <wp:docPr id="2123660372" name="Imagen 1"/>
+                  <wp:cNvGraphicFramePr>
+                    <a:graphicFrameLocks xmlns:a="http://schemas.openxmlformats.org/drawingml/2006/main" noChangeAspect="1"/>
+                  </wp:cNvGraphicFramePr>
+                  <a:graphic xmlns:a="http://schemas.openxmlformats.org/drawingml/2006/main">
+                    <a:graphicData uri="http://schemas.openxmlformats.org/drawingml/2006/picture">
+                      <pic:pic xmlns:pic="http://schemas.openxmlformats.org/drawingml/2006/picture">
+                        <pic:nvPicPr>
+                          <pic:cNvPr id="2123660372" name=""/>
+                          <pic:cNvPicPr/>
+                        </pic:nvPicPr>
+                        <pic:blipFill>
+                          <a:blip r:embed="rId15"/>
+                          <a:stretch>
+                            <a:fillRect/>
+                          </a:stretch>
+                        </pic:blipFill>
+                        <pic:spPr>
+                          <a:xfrm>
+                            <a:off x="0" y="0"/>
+                            <a:ext cx="2096562" cy="183833"/>
+                          </a:xfrm>
+                          <a:prstGeom prst="rect">
+                            <a:avLst/>
+                          </a:prstGeom>
+                        </pic:spPr>
+                      </pic:pic>
+                    </a:graphicData>
+                  </a:graphic>
+                </wp:inline>
+              </w:drawing>
+            </w:r>
+          </w:p>
+        </w:tc>
+      </w:tr>
+      <w:tr>
+        <w:trPr>
+          <w:trHeight w:val="2825"/>
+        </w:trPr>
+        <w:tc>
+          <w:tcPr>
+            <w:tcW w:w="1603" w:type="dxa"/>
+          </w:tcPr>
+          <w:p>
+            <w:pPr>
+              <w:rPr>
+                <w:sz w:val="24"/>
+                <w:szCs w:val="24"/>
+              </w:rPr>
+            </w:pPr>
+            <w:r>
+              <w:rPr>
+                <w:sz w:val="24"/>
+                <w:szCs w:val="24"/>
+              </w:rPr>
+              <w:t xml:space="preserve">Recibe los datos que se ingresaron para actualizar y el </w:t>
+            </w:r>
+            <w:proofErr w:type="gramStart"/>
+            <w:r>
+              <w:rPr>
+                <w:sz w:val="24"/>
+                <w:szCs w:val="24"/>
+              </w:rPr>
+              <w:t>carnet</w:t>
+            </w:r>
+            <w:proofErr w:type="gramEnd"/>
+            <w:r>
+              <w:rPr>
+                <w:sz w:val="24"/>
+                <w:szCs w:val="24"/>
+              </w:rPr>
+              <w:t xml:space="preserve"> de las cookies para buscar al usuario y modificar los datos en sus posiciones respectivas</w:t>
+            </w:r>
+          </w:p>
+        </w:tc>
+        <w:tc>
+          <w:tcPr>
+            <w:tcW w:w="1833" w:type="dxa"/>
+            <w:vAlign w:val="center"/>
+          </w:tcPr>
+          <w:p>
+            <w:pPr>
+              <w:jc w:val="center"/>
+              <w:rPr>
+                <w:sz w:val="24"/>
+                <w:szCs w:val="24"/>
+              </w:rPr>
+            </w:pPr>
+            <w:r>
+              <w:rPr>
+                <w:sz w:val="24"/>
+                <w:szCs w:val="24"/>
+              </w:rPr>
+              <w:t>POST</w:t>
+            </w:r>
+          </w:p>
+        </w:tc>
+        <w:tc>
+          <w:tcPr>
+            <w:tcW w:w="3606" w:type="dxa"/>
+            <w:vMerge/>
+            <w:vAlign w:val="center"/>
+          </w:tcPr>
+          <w:p>
+            <w:pPr>
+              <w:jc w:val="center"/>
+              <w:rPr>
+                <w:sz w:val="24"/>
+                <w:szCs w:val="24"/>
+              </w:rPr>
+            </w:pPr>
+          </w:p>
+        </w:tc>
+        <w:tc>
+          <w:tcPr>
+            <w:tcW w:w="3952" w:type="dxa"/>
+            <w:vAlign w:val="center"/>
+          </w:tcPr>
+          <w:p>
+            <w:pPr>
+              <w:jc w:val="center"/>
+              <w:rPr>
+                <w:sz w:val="24"/>
+                <w:szCs w:val="24"/>
+              </w:rPr>
+            </w:pPr>
+            <w:r>
+              <w:rPr>
+                <w:sz w:val="24"/>
+                <w:szCs w:val="24"/>
+              </w:rPr>
+              <w:drawing>
+                <wp:inline distT="0" distB="0" distL="0" distR="0" wp14:anchorId="51E74F9C" wp14:editId="31E5E425">
+                  <wp:extent cx="1600470" cy="114935"/>
+                  <wp:effectExtent l="0" t="0" r="0" b="0"/>
+                  <wp:docPr id="1216458619" name="Imagen 1"/>
+                  <wp:cNvGraphicFramePr>
+                    <a:graphicFrameLocks xmlns:a="http://schemas.openxmlformats.org/drawingml/2006/main" noChangeAspect="1"/>
+                  </wp:cNvGraphicFramePr>
+                  <a:graphic xmlns:a="http://schemas.openxmlformats.org/drawingml/2006/main">
+                    <a:graphicData uri="http://schemas.openxmlformats.org/drawingml/2006/picture">
+                      <pic:pic xmlns:pic="http://schemas.openxmlformats.org/drawingml/2006/picture">
+                        <pic:nvPicPr>
+                          <pic:cNvPr id="1216458619" name=""/>
+                          <pic:cNvPicPr/>
+                        </pic:nvPicPr>
+                        <pic:blipFill>
+                          <a:blip r:embed="rId16"/>
+                          <a:stretch>
+                            <a:fillRect/>
+                          </a:stretch>
+                        </pic:blipFill>
+                        <pic:spPr>
+                          <a:xfrm>
+                            <a:off x="0" y="0"/>
+                            <a:ext cx="1853405" cy="133099"/>
+                          </a:xfrm>
+                          <a:prstGeom prst="rect">
+                            <a:avLst/>
+                          </a:prstGeom>
+                        </pic:spPr>
+                      </pic:pic>
+                    </a:graphicData>
+                  </a:graphic>
+                </wp:inline>
+              </w:drawing>
+            </w:r>
+          </w:p>
+        </w:tc>
+      </w:tr>
+      <w:tr>
+        <w:trPr>
+          <w:trHeight w:val="983"/>
+        </w:trPr>
+        <w:tc>
+          <w:tcPr>
+            <w:tcW w:w="1603" w:type="dxa"/>
+          </w:tcPr>
+          <w:p>
+            <w:pPr>
+              <w:rPr>
+                <w:b/>
+                <w:bCs/>
+                <w:sz w:val="24"/>
+                <w:szCs w:val="24"/>
+              </w:rPr>
+            </w:pPr>
+            <w:r>
+              <w:rPr>
+                <w:b/>
+                <w:bCs/>
+                <w:sz w:val="24"/>
+                <w:szCs w:val="24"/>
+              </w:rPr>
+              <w:t>Dar me gusta a las publicaciones</w:t>
+            </w:r>
+          </w:p>
+        </w:tc>
+        <w:tc>
+          <w:tcPr>
+            <w:tcW w:w="1833" w:type="dxa"/>
+            <w:vAlign w:val="center"/>
+          </w:tcPr>
+          <w:p>
+            <w:pPr>
+              <w:jc w:val="center"/>
+              <w:rPr>
+                <w:sz w:val="24"/>
+                <w:szCs w:val="24"/>
+              </w:rPr>
+            </w:pPr>
+            <w:r>
+              <w:rPr>
+                <w:sz w:val="24"/>
+                <w:szCs w:val="24"/>
+              </w:rPr>
+              <w:t>/</w:t>
+            </w:r>
+            <w:proofErr w:type="spellStart"/>
+            <w:r>
+              <w:rPr>
+                <w:sz w:val="24"/>
+                <w:szCs w:val="24"/>
+              </w:rPr>
+              <w:t>like</w:t>
+            </w:r>
+            <w:proofErr w:type="spellEnd"/>
+            <w:r>
+              <w:rPr>
+                <w:sz w:val="24"/>
+                <w:szCs w:val="24"/>
+              </w:rPr>
+              <w:t>/$</w:t>
+            </w:r>
+            <w:r>
+              <w:rPr>
+                <w:sz w:val="24"/>
+                <w:szCs w:val="24"/>
+              </w:rPr>
+              <w:t>{</w:t>
+            </w:r>
+            <w:r>
+              <w:rPr>
+                <w:sz w:val="24"/>
+                <w:szCs w:val="24"/>
+              </w:rPr>
+              <w:t>id</w:t>
+            </w:r>
+            <w:r>
+              <w:rPr>
+                <w:sz w:val="24"/>
+                <w:szCs w:val="24"/>
+              </w:rPr>
+              <w:t>}</w:t>
+            </w:r>
+          </w:p>
+        </w:tc>
+        <w:tc>
+          <w:tcPr>
+            <w:tcW w:w="3606" w:type="dxa"/>
+            <w:vMerge w:val="restart"/>
+            <w:vAlign w:val="center"/>
+          </w:tcPr>
+          <w:p>
+            <w:pPr>
+              <w:jc w:val="center"/>
+              <w:rPr>
+                <w:sz w:val="24"/>
+                <w:szCs w:val="24"/>
+              </w:rPr>
+            </w:pPr>
+            <w:r>
+              <w:rPr>
+                <w:sz w:val="24"/>
+                <w:szCs w:val="24"/>
+              </w:rPr>
+              <w:drawing>
+                <wp:inline distT="0" distB="0" distL="0" distR="0" wp14:anchorId="5B6E3C6D" wp14:editId="2F110B66">
+                  <wp:extent cx="1847850" cy="262768"/>
+                  <wp:effectExtent l="0" t="0" r="0" b="4445"/>
+                  <wp:docPr id="2144992063" name="Imagen 1"/>
+                  <wp:cNvGraphicFramePr>
+                    <a:graphicFrameLocks xmlns:a="http://schemas.openxmlformats.org/drawingml/2006/main" noChangeAspect="1"/>
+                  </wp:cNvGraphicFramePr>
+                  <a:graphic xmlns:a="http://schemas.openxmlformats.org/drawingml/2006/main">
+                    <a:graphicData uri="http://schemas.openxmlformats.org/drawingml/2006/picture">
+                      <pic:pic xmlns:pic="http://schemas.openxmlformats.org/drawingml/2006/picture">
+                        <pic:nvPicPr>
+                          <pic:cNvPr id="2144992063" name=""/>
+                          <pic:cNvPicPr/>
+                        </pic:nvPicPr>
+                        <pic:blipFill>
+                          <a:blip r:embed="rId17"/>
+                          <a:stretch>
+                            <a:fillRect/>
+                          </a:stretch>
+                        </pic:blipFill>
+                        <pic:spPr>
+                          <a:xfrm>
+                            <a:off x="0" y="0"/>
+                            <a:ext cx="1857975" cy="264208"/>
+                          </a:xfrm>
+                          <a:prstGeom prst="rect">
+                            <a:avLst/>
+                          </a:prstGeom>
+                        </pic:spPr>
+                      </pic:pic>
+                    </a:graphicData>
+                  </a:graphic>
+                </wp:inline>
+              </w:drawing>
+            </w:r>
+          </w:p>
+        </w:tc>
+        <w:tc>
+          <w:tcPr>
+            <w:tcW w:w="3952" w:type="dxa"/>
+            <w:vAlign w:val="center"/>
+          </w:tcPr>
+          <w:p>
+            <w:pPr>
+              <w:jc w:val="center"/>
+              <w:rPr>
+                <w:sz w:val="24"/>
+                <w:szCs w:val="24"/>
+              </w:rPr>
+            </w:pPr>
+            <w:r>
+              <w:rPr>
+                <w:sz w:val="24"/>
+                <w:szCs w:val="24"/>
+              </w:rPr>
+              <w:drawing>
+                <wp:inline distT="0" distB="0" distL="0" distR="0" wp14:anchorId="3BEF0DD0" wp14:editId="5CF1C285">
+                  <wp:extent cx="1680845" cy="137360"/>
+                  <wp:effectExtent l="0" t="0" r="0" b="0"/>
+                  <wp:docPr id="816808324" name="Imagen 1"/>
+                  <wp:cNvGraphicFramePr>
+                    <a:graphicFrameLocks xmlns:a="http://schemas.openxmlformats.org/drawingml/2006/main" noChangeAspect="1"/>
+                  </wp:cNvGraphicFramePr>
+                  <a:graphic xmlns:a="http://schemas.openxmlformats.org/drawingml/2006/main">
+                    <a:graphicData uri="http://schemas.openxmlformats.org/drawingml/2006/picture">
+                      <pic:pic xmlns:pic="http://schemas.openxmlformats.org/drawingml/2006/picture">
+                        <pic:nvPicPr>
+                          <pic:cNvPr id="816808324" name=""/>
+                          <pic:cNvPicPr/>
+                        </pic:nvPicPr>
+                        <pic:blipFill>
+                          <a:blip r:embed="rId18"/>
+                          <a:stretch>
+                            <a:fillRect/>
+                          </a:stretch>
+                        </pic:blipFill>
+                        <pic:spPr>
+                          <a:xfrm>
+                            <a:off x="0" y="0"/>
+                            <a:ext cx="1887336" cy="154235"/>
+                          </a:xfrm>
+                          <a:prstGeom prst="rect">
+                            <a:avLst/>
+                          </a:prstGeom>
+                        </pic:spPr>
+                      </pic:pic>
+                    </a:graphicData>
+                  </a:graphic>
+                </wp:inline>
+              </w:drawing>
+            </w:r>
+          </w:p>
+        </w:tc>
+      </w:tr>
+      <w:tr>
+        <w:trPr>
+          <w:trHeight w:val="2400"/>
+        </w:trPr>
+        <w:tc>
+          <w:tcPr>
+            <w:tcW w:w="1603" w:type="dxa"/>
+          </w:tcPr>
+          <w:p>
+            <w:pPr>
+              <w:rPr>
+                <w:sz w:val="24"/>
+                <w:szCs w:val="24"/>
+              </w:rPr>
+            </w:pPr>
+            <w:r>
+              <w:rPr>
+                <w:sz w:val="24"/>
+                <w:szCs w:val="24"/>
+              </w:rPr>
+              <w:t xml:space="preserve">Recibe el ID de la publicación que recibió el me gusta y le suma +1 al contador de me gustas que </w:t>
+            </w:r>
+            <w:proofErr w:type="gramStart"/>
+            <w:r>
+              <w:rPr>
+                <w:sz w:val="24"/>
+                <w:szCs w:val="24"/>
+              </w:rPr>
+              <w:t>tiene</w:t>
+            </w:r>
+            <w:proofErr w:type="gramEnd"/>
+          </w:p>
+        </w:tc>
+        <w:tc>
+          <w:tcPr>
+            <w:tcW w:w="1833" w:type="dxa"/>
+            <w:vAlign w:val="center"/>
+          </w:tcPr>
+          <w:p>
+            <w:pPr>
+              <w:jc w:val="center"/>
+              <w:rPr>
+                <w:sz w:val="24"/>
+                <w:szCs w:val="24"/>
+              </w:rPr>
+            </w:pPr>
+            <w:r>
+              <w:rPr>
+                <w:sz w:val="24"/>
+                <w:szCs w:val="24"/>
+              </w:rPr>
+              <w:t>POST</w:t>
+            </w:r>
+          </w:p>
+        </w:tc>
+        <w:tc>
+          <w:tcPr>
+            <w:tcW w:w="3606" w:type="dxa"/>
+            <w:vMerge/>
+            <w:vAlign w:val="center"/>
+          </w:tcPr>
+          <w:p>
+            <w:pPr>
+              <w:jc w:val="center"/>
+              <w:rPr>
+                <w:sz w:val="24"/>
+                <w:szCs w:val="24"/>
+              </w:rPr>
+            </w:pPr>
+          </w:p>
+        </w:tc>
+        <w:tc>
+          <w:tcPr>
+            <w:tcW w:w="3952" w:type="dxa"/>
+            <w:vAlign w:val="center"/>
+          </w:tcPr>
+          <w:p>
+            <w:pPr>
+              <w:jc w:val="center"/>
+              <w:rPr>
+                <w:sz w:val="24"/>
+                <w:szCs w:val="24"/>
+              </w:rPr>
+            </w:pPr>
+            <w:r>
+              <w:rPr>
+                <w:sz w:val="24"/>
+                <w:szCs w:val="24"/>
+              </w:rPr>
+              <w:drawing>
+                <wp:inline distT="0" distB="0" distL="0" distR="0" wp14:anchorId="41C05FFA" wp14:editId="0C2ED6BC">
+                  <wp:extent cx="2372361" cy="165513"/>
+                  <wp:effectExtent l="0" t="0" r="0" b="6350"/>
+                  <wp:docPr id="532207257" name="Imagen 1"/>
+                  <wp:cNvGraphicFramePr>
+                    <a:graphicFrameLocks xmlns:a="http://schemas.openxmlformats.org/drawingml/2006/main" noChangeAspect="1"/>
+                  </wp:cNvGraphicFramePr>
+                  <a:graphic xmlns:a="http://schemas.openxmlformats.org/drawingml/2006/main">
+                    <a:graphicData uri="http://schemas.openxmlformats.org/drawingml/2006/picture">
+                      <pic:pic xmlns:pic="http://schemas.openxmlformats.org/drawingml/2006/picture">
+                        <pic:nvPicPr>
+                          <pic:cNvPr id="532207257" name=""/>
+                          <pic:cNvPicPr/>
+                        </pic:nvPicPr>
+                        <pic:blipFill>
+                          <a:blip r:embed="rId19"/>
+                          <a:stretch>
+                            <a:fillRect/>
+                          </a:stretch>
+                        </pic:blipFill>
+                        <pic:spPr>
+                          <a:xfrm>
+                            <a:off x="0" y="0"/>
+                            <a:ext cx="2435801" cy="169939"/>
+                          </a:xfrm>
+                          <a:prstGeom prst="rect">
+                            <a:avLst/>
+                          </a:prstGeom>
+                        </pic:spPr>
+                      </pic:pic>
+                    </a:graphicData>
+                  </a:graphic>
+                </wp:inline>
+              </w:drawing>
+            </w:r>
+          </w:p>
+        </w:tc>
+      </w:tr>
+    </w:tbl>
     <w:p/>
     <w:sectPr>
-      <w:footerReference w:type="default" r:id="rId9"/>
-      <w:footerReference w:type="first" r:id="rId10"/>
+      <w:footerReference w:type="default" r:id="rId20"/>
+      <w:footerReference w:type="first" r:id="rId21"/>
       <w:pgSz w:w="11906" w:h="16838"/>
       <w:pgMar w:top="1440" w:right="1440" w:bottom="1440" w:left="1440" w:header="720" w:footer="720" w:gutter="0"/>
       <w:pgNumType w:start="0"/>
@@ -1948,6 +4267,119 @@
     </w:lvl>
   </w:abstractNum>
   <w:abstractNum w:abstractNumId="2" w15:restartNumberingAfterBreak="0">
+    <w:nsid w:val="3DB20F62"/>
+    <w:multiLevelType w:val="hybridMultilevel"/>
+    <w:tmpl w:val="B4802B54"/>
+    <w:lvl w:ilvl="0" w:tplc="100A0001">
+      <w:start w:val="1"/>
+      <w:numFmt w:val="bullet"/>
+      <w:lvlText w:val=""/>
+      <w:lvlJc w:val="left"/>
+      <w:pPr>
+        <w:ind w:left="1440" w:hanging="360"/>
+      </w:pPr>
+      <w:rPr>
+        <w:rFonts w:ascii="Symbol" w:hAnsi="Symbol" w:hint="default"/>
+      </w:rPr>
+    </w:lvl>
+    <w:lvl w:ilvl="1" w:tplc="100A0003">
+      <w:start w:val="1"/>
+      <w:numFmt w:val="bullet"/>
+      <w:lvlText w:val="o"/>
+      <w:lvlJc w:val="left"/>
+      <w:pPr>
+        <w:ind w:left="2160" w:hanging="360"/>
+      </w:pPr>
+      <w:rPr>
+        <w:rFonts w:ascii="Courier New" w:hAnsi="Courier New" w:cs="Courier New" w:hint="default"/>
+      </w:rPr>
+    </w:lvl>
+    <w:lvl w:ilvl="2" w:tplc="100A0005" w:tentative="1">
+      <w:start w:val="1"/>
+      <w:numFmt w:val="bullet"/>
+      <w:lvlText w:val=""/>
+      <w:lvlJc w:val="left"/>
+      <w:pPr>
+        <w:ind w:left="2880" w:hanging="360"/>
+      </w:pPr>
+      <w:rPr>
+        <w:rFonts w:ascii="Wingdings" w:hAnsi="Wingdings" w:hint="default"/>
+      </w:rPr>
+    </w:lvl>
+    <w:lvl w:ilvl="3" w:tplc="100A0001" w:tentative="1">
+      <w:start w:val="1"/>
+      <w:numFmt w:val="bullet"/>
+      <w:lvlText w:val=""/>
+      <w:lvlJc w:val="left"/>
+      <w:pPr>
+        <w:ind w:left="3600" w:hanging="360"/>
+      </w:pPr>
+      <w:rPr>
+        <w:rFonts w:ascii="Symbol" w:hAnsi="Symbol" w:hint="default"/>
+      </w:rPr>
+    </w:lvl>
+    <w:lvl w:ilvl="4" w:tplc="100A0003" w:tentative="1">
+      <w:start w:val="1"/>
+      <w:numFmt w:val="bullet"/>
+      <w:lvlText w:val="o"/>
+      <w:lvlJc w:val="left"/>
+      <w:pPr>
+        <w:ind w:left="4320" w:hanging="360"/>
+      </w:pPr>
+      <w:rPr>
+        <w:rFonts w:ascii="Courier New" w:hAnsi="Courier New" w:cs="Courier New" w:hint="default"/>
+      </w:rPr>
+    </w:lvl>
+    <w:lvl w:ilvl="5" w:tplc="100A0005" w:tentative="1">
+      <w:start w:val="1"/>
+      <w:numFmt w:val="bullet"/>
+      <w:lvlText w:val=""/>
+      <w:lvlJc w:val="left"/>
+      <w:pPr>
+        <w:ind w:left="5040" w:hanging="360"/>
+      </w:pPr>
+      <w:rPr>
+        <w:rFonts w:ascii="Wingdings" w:hAnsi="Wingdings" w:hint="default"/>
+      </w:rPr>
+    </w:lvl>
+    <w:lvl w:ilvl="6" w:tplc="100A0001" w:tentative="1">
+      <w:start w:val="1"/>
+      <w:numFmt w:val="bullet"/>
+      <w:lvlText w:val=""/>
+      <w:lvlJc w:val="left"/>
+      <w:pPr>
+        <w:ind w:left="5760" w:hanging="360"/>
+      </w:pPr>
+      <w:rPr>
+        <w:rFonts w:ascii="Symbol" w:hAnsi="Symbol" w:hint="default"/>
+      </w:rPr>
+    </w:lvl>
+    <w:lvl w:ilvl="7" w:tplc="100A0003" w:tentative="1">
+      <w:start w:val="1"/>
+      <w:numFmt w:val="bullet"/>
+      <w:lvlText w:val="o"/>
+      <w:lvlJc w:val="left"/>
+      <w:pPr>
+        <w:ind w:left="6480" w:hanging="360"/>
+      </w:pPr>
+      <w:rPr>
+        <w:rFonts w:ascii="Courier New" w:hAnsi="Courier New" w:cs="Courier New" w:hint="default"/>
+      </w:rPr>
+    </w:lvl>
+    <w:lvl w:ilvl="8" w:tplc="100A0005" w:tentative="1">
+      <w:start w:val="1"/>
+      <w:numFmt w:val="bullet"/>
+      <w:lvlText w:val=""/>
+      <w:lvlJc w:val="left"/>
+      <w:pPr>
+        <w:ind w:left="7200" w:hanging="360"/>
+      </w:pPr>
+      <w:rPr>
+        <w:rFonts w:ascii="Wingdings" w:hAnsi="Wingdings" w:hint="default"/>
+      </w:rPr>
+    </w:lvl>
+  </w:abstractNum>
+  <w:abstractNum w:abstractNumId="3" w15:restartNumberingAfterBreak="0">
     <w:nsid w:val="48093527"/>
     <w:multiLevelType w:val="multilevel"/>
     <w:tmpl w:val="BE5A2E02"/>
@@ -2060,7 +4492,7 @@
       </w:rPr>
     </w:lvl>
   </w:abstractNum>
-  <w:abstractNum w:abstractNumId="3" w15:restartNumberingAfterBreak="0">
+  <w:abstractNum w:abstractNumId="4" w15:restartNumberingAfterBreak="0">
     <w:nsid w:val="74A95494"/>
     <w:multiLevelType w:val="multilevel"/>
     <w:tmpl w:val="01101430"/>
@@ -2173,7 +4605,7 @@
       </w:rPr>
     </w:lvl>
   </w:abstractNum>
-  <w:abstractNum w:abstractNumId="4" w15:restartNumberingAfterBreak="0">
+  <w:abstractNum w:abstractNumId="5" w15:restartNumberingAfterBreak="0">
     <w:nsid w:val="777D47F4"/>
     <w:multiLevelType w:val="multilevel"/>
     <w:tmpl w:val="55CCECAE"/>
@@ -2287,19 +4719,22 @@
     </w:lvl>
   </w:abstractNum>
   <w:num w:numId="1" w16cid:durableId="1474714763">
-    <w:abstractNumId w:val="3"/>
+    <w:abstractNumId w:val="4"/>
   </w:num>
   <w:num w:numId="2" w16cid:durableId="1386828848">
-    <w:abstractNumId w:val="2"/>
+    <w:abstractNumId w:val="3"/>
   </w:num>
   <w:num w:numId="3" w16cid:durableId="974677006">
     <w:abstractNumId w:val="0"/>
   </w:num>
   <w:num w:numId="4" w16cid:durableId="1736590859">
-    <w:abstractNumId w:val="4"/>
+    <w:abstractNumId w:val="5"/>
   </w:num>
   <w:num w:numId="5" w16cid:durableId="459032165">
     <w:abstractNumId w:val="1"/>
+  </w:num>
+  <w:num w:numId="6" w16cid:durableId="185797653">
+    <w:abstractNumId w:val="2"/>
   </w:num>
 </w:numbering>
 </file>
@@ -2892,6 +5327,93 @@
       <w:szCs w:val="30"/>
     </w:rPr>
   </w:style>
+  <w:style w:type="paragraph" w:styleId="Prrafodelista">
+    <w:name w:val="List Paragraph"/>
+    <w:basedOn w:val="Normal"/>
+    <w:uiPriority w:val="34"/>
+    <w:qFormat/>
+    <w:rsid w:val="00CE2C23"/>
+    <w:pPr>
+      <w:spacing w:line="360" w:lineRule="auto"/>
+      <w:ind w:left="720"/>
+      <w:contextualSpacing/>
+    </w:pPr>
+  </w:style>
+  <w:style w:type="table" w:styleId="Tablaconcuadrcula">
+    <w:name w:val="Table Grid"/>
+    <w:basedOn w:val="Tablanormal"/>
+    <w:uiPriority w:val="39"/>
+    <w:rsid w:val="00B3486C"/>
+    <w:pPr>
+      <w:spacing w:line="240" w:lineRule="auto"/>
+    </w:pPr>
+    <w:tblPr>
+      <w:tblBorders>
+        <w:top w:val="single" w:sz="4" w:space="0" w:color="auto"/>
+        <w:left w:val="single" w:sz="4" w:space="0" w:color="auto"/>
+        <w:bottom w:val="single" w:sz="4" w:space="0" w:color="auto"/>
+        <w:right w:val="single" w:sz="4" w:space="0" w:color="auto"/>
+        <w:insideH w:val="single" w:sz="4" w:space="0" w:color="auto"/>
+        <w:insideV w:val="single" w:sz="4" w:space="0" w:color="auto"/>
+      </w:tblBorders>
+    </w:tblPr>
+  </w:style>
+  <w:style w:type="paragraph" w:styleId="TtuloTDC">
+    <w:name w:val="TOC Heading"/>
+    <w:basedOn w:val="Ttulo1"/>
+    <w:next w:val="Normal"/>
+    <w:uiPriority w:val="39"/>
+    <w:unhideWhenUsed/>
+    <w:qFormat/>
+    <w:rsid w:val="000B3F58"/>
+    <w:pPr>
+      <w:spacing w:before="240" w:line="259" w:lineRule="auto"/>
+      <w:jc w:val="left"/>
+      <w:outlineLvl w:val="9"/>
+    </w:pPr>
+    <w:rPr>
+      <w:rFonts w:asciiTheme="majorHAnsi" w:eastAsiaTheme="majorEastAsia" w:hAnsiTheme="majorHAnsi" w:cstheme="majorBidi"/>
+      <w:b w:val="0"/>
+      <w:color w:val="365F91" w:themeColor="accent1" w:themeShade="BF"/>
+      <w:lang w:val="es-GT"/>
+    </w:rPr>
+  </w:style>
+  <w:style w:type="paragraph" w:styleId="TDC1">
+    <w:name w:val="toc 1"/>
+    <w:basedOn w:val="Normal"/>
+    <w:next w:val="Normal"/>
+    <w:autoRedefine/>
+    <w:uiPriority w:val="39"/>
+    <w:unhideWhenUsed/>
+    <w:rsid w:val="000B3F58"/>
+    <w:pPr>
+      <w:spacing w:after="100"/>
+    </w:pPr>
+  </w:style>
+  <w:style w:type="paragraph" w:styleId="TDC2">
+    <w:name w:val="toc 2"/>
+    <w:basedOn w:val="Normal"/>
+    <w:next w:val="Normal"/>
+    <w:autoRedefine/>
+    <w:uiPriority w:val="39"/>
+    <w:unhideWhenUsed/>
+    <w:rsid w:val="000B3F58"/>
+    <w:pPr>
+      <w:spacing w:after="100"/>
+      <w:ind w:left="280"/>
+    </w:pPr>
+  </w:style>
+  <w:style w:type="character" w:styleId="Hipervnculo">
+    <w:name w:val="Hyperlink"/>
+    <w:basedOn w:val="Fuentedeprrafopredeter"/>
+    <w:uiPriority w:val="99"/>
+    <w:unhideWhenUsed/>
+    <w:rsid w:val="000B3F58"/>
+    <w:rPr>
+      <w:color w:val="0000FF" w:themeColor="hyperlink"/>
+      <w:u w:val="single"/>
+    </w:rPr>
+  </w:style>
 </w:styles>
 </file>
 

</xml_diff>